<commit_message>
Add cgm pills device option and update docs
</commit_message>
<xml_diff>
--- a/do.docx
+++ b/do.docx
@@ -6135,16 +6135,16 @@
         <w:jc w:val="both"/>
         <w:rPr>
           <w:rFonts w:ascii="Arial MT" w:hAnsi="Arial MT"/>
-          <w:sz w:val="14"/>
-          <w:szCs w:val="14"/>
+          <w:sz w:val="12"/>
+          <w:szCs w:val="12"/>
         </w:rPr>
       </w:pPr>
       <w:r>
         <w:rPr>
           <w:rFonts w:ascii="Arial MT" w:hAnsi="Arial MT"/>
           <w:noProof/>
-          <w:sz w:val="14"/>
-          <w:szCs w:val="14"/>
+          <w:sz w:val="12"/>
+          <w:szCs w:val="12"/>
         </w:rPr>
         <mc:AlternateContent>
           <mc:Choice Requires="wpg">
@@ -6641,8 +6641,8 @@
       <w:r>
         <w:rPr>
           <w:rFonts w:ascii="Arial MT" w:hAnsi="Arial MT"/>
-          <w:sz w:val="14"/>
-          <w:szCs w:val="14"/>
+          <w:sz w:val="12"/>
+          <w:szCs w:val="12"/>
         </w:rPr>
         <w:t>I</w:t>
       </w:r>
@@ -6650,16 +6650,16 @@
         <w:rPr>
           <w:rFonts w:ascii="Arial MT" w:hAnsi="Arial MT"/>
           <w:spacing w:val="-12"/>
-          <w:sz w:val="14"/>
-          <w:szCs w:val="14"/>
+          <w:sz w:val="12"/>
+          <w:szCs w:val="12"/>
         </w:rPr>
         <w:t xml:space="preserve"> </w:t>
       </w:r>
       <w:r>
         <w:rPr>
           <w:rFonts w:ascii="Arial MT" w:hAnsi="Arial MT"/>
-          <w:sz w:val="14"/>
-          <w:szCs w:val="14"/>
+          <w:sz w:val="12"/>
+          <w:szCs w:val="12"/>
         </w:rPr>
         <w:t>certify</w:t>
       </w:r>
@@ -6667,16 +6667,16 @@
         <w:rPr>
           <w:rFonts w:ascii="Arial MT" w:hAnsi="Arial MT"/>
           <w:spacing w:val="-11"/>
-          <w:sz w:val="14"/>
-          <w:szCs w:val="14"/>
+          <w:sz w:val="12"/>
+          <w:szCs w:val="12"/>
         </w:rPr>
         <w:t xml:space="preserve"> </w:t>
       </w:r>
       <w:r>
         <w:rPr>
           <w:rFonts w:ascii="Arial MT" w:hAnsi="Arial MT"/>
-          <w:sz w:val="14"/>
-          <w:szCs w:val="14"/>
+          <w:sz w:val="12"/>
+          <w:szCs w:val="12"/>
         </w:rPr>
         <w:t>that</w:t>
       </w:r>
@@ -6684,16 +6684,16 @@
         <w:rPr>
           <w:rFonts w:ascii="Arial MT" w:hAnsi="Arial MT"/>
           <w:spacing w:val="-11"/>
-          <w:sz w:val="14"/>
-          <w:szCs w:val="14"/>
+          <w:sz w:val="12"/>
+          <w:szCs w:val="12"/>
         </w:rPr>
         <w:t xml:space="preserve"> </w:t>
       </w:r>
       <w:r>
         <w:rPr>
           <w:rFonts w:ascii="Arial MT" w:hAnsi="Arial MT"/>
-          <w:sz w:val="14"/>
-          <w:szCs w:val="14"/>
+          <w:sz w:val="12"/>
+          <w:szCs w:val="12"/>
         </w:rPr>
         <w:t>I</w:t>
       </w:r>
@@ -6701,16 +6701,16 @@
         <w:rPr>
           <w:rFonts w:ascii="Arial MT" w:hAnsi="Arial MT"/>
           <w:spacing w:val="-11"/>
-          <w:sz w:val="14"/>
-          <w:szCs w:val="14"/>
+          <w:sz w:val="12"/>
+          <w:szCs w:val="12"/>
         </w:rPr>
         <w:t xml:space="preserve"> </w:t>
       </w:r>
       <w:r>
         <w:rPr>
           <w:rFonts w:ascii="Arial MT" w:hAnsi="Arial MT"/>
-          <w:sz w:val="14"/>
-          <w:szCs w:val="14"/>
+          <w:sz w:val="12"/>
+          <w:szCs w:val="12"/>
         </w:rPr>
         <w:t>am</w:t>
       </w:r>
@@ -6718,16 +6718,16 @@
         <w:rPr>
           <w:rFonts w:ascii="Arial MT" w:hAnsi="Arial MT"/>
           <w:spacing w:val="-11"/>
-          <w:sz w:val="14"/>
-          <w:szCs w:val="14"/>
+          <w:sz w:val="12"/>
+          <w:szCs w:val="12"/>
         </w:rPr>
         <w:t xml:space="preserve"> </w:t>
       </w:r>
       <w:r>
         <w:rPr>
           <w:rFonts w:ascii="Arial MT" w:hAnsi="Arial MT"/>
-          <w:sz w:val="14"/>
-          <w:szCs w:val="14"/>
+          <w:sz w:val="12"/>
+          <w:szCs w:val="12"/>
         </w:rPr>
         <w:t>the</w:t>
       </w:r>
@@ -6735,16 +6735,16 @@
         <w:rPr>
           <w:rFonts w:ascii="Arial MT" w:hAnsi="Arial MT"/>
           <w:spacing w:val="-11"/>
-          <w:sz w:val="14"/>
-          <w:szCs w:val="14"/>
+          <w:sz w:val="12"/>
+          <w:szCs w:val="12"/>
         </w:rPr>
         <w:t xml:space="preserve"> </w:t>
       </w:r>
       <w:r>
         <w:rPr>
           <w:rFonts w:ascii="Arial MT" w:hAnsi="Arial MT"/>
-          <w:sz w:val="14"/>
-          <w:szCs w:val="14"/>
+          <w:sz w:val="12"/>
+          <w:szCs w:val="12"/>
         </w:rPr>
         <w:t>physician</w:t>
       </w:r>
@@ -6752,16 +6752,16 @@
         <w:rPr>
           <w:rFonts w:ascii="Arial MT" w:hAnsi="Arial MT"/>
           <w:spacing w:val="-11"/>
-          <w:sz w:val="14"/>
-          <w:szCs w:val="14"/>
+          <w:sz w:val="12"/>
+          <w:szCs w:val="12"/>
         </w:rPr>
         <w:t xml:space="preserve"> </w:t>
       </w:r>
       <w:r>
         <w:rPr>
           <w:rFonts w:ascii="Arial MT" w:hAnsi="Arial MT"/>
-          <w:sz w:val="14"/>
-          <w:szCs w:val="14"/>
+          <w:sz w:val="12"/>
+          <w:szCs w:val="12"/>
         </w:rPr>
         <w:t>identified</w:t>
       </w:r>
@@ -6769,16 +6769,16 @@
         <w:rPr>
           <w:rFonts w:ascii="Arial MT" w:hAnsi="Arial MT"/>
           <w:spacing w:val="-11"/>
-          <w:sz w:val="14"/>
-          <w:szCs w:val="14"/>
+          <w:sz w:val="12"/>
+          <w:szCs w:val="12"/>
         </w:rPr>
         <w:t xml:space="preserve"> </w:t>
       </w:r>
       <w:r>
         <w:rPr>
           <w:rFonts w:ascii="Arial MT" w:hAnsi="Arial MT"/>
-          <w:sz w:val="14"/>
-          <w:szCs w:val="14"/>
+          <w:sz w:val="12"/>
+          <w:szCs w:val="12"/>
         </w:rPr>
         <w:t>in</w:t>
       </w:r>
@@ -6786,16 +6786,16 @@
         <w:rPr>
           <w:rFonts w:ascii="Arial MT" w:hAnsi="Arial MT"/>
           <w:spacing w:val="-12"/>
-          <w:sz w:val="14"/>
-          <w:szCs w:val="14"/>
+          <w:sz w:val="12"/>
+          <w:szCs w:val="12"/>
         </w:rPr>
         <w:t xml:space="preserve"> </w:t>
       </w:r>
       <w:r>
         <w:rPr>
           <w:rFonts w:ascii="Arial MT" w:hAnsi="Arial MT"/>
-          <w:sz w:val="14"/>
-          <w:szCs w:val="14"/>
+          <w:sz w:val="12"/>
+          <w:szCs w:val="12"/>
         </w:rPr>
         <w:t>the</w:t>
       </w:r>
@@ -6803,16 +6803,16 @@
         <w:rPr>
           <w:rFonts w:ascii="Arial MT" w:hAnsi="Arial MT"/>
           <w:spacing w:val="-11"/>
-          <w:sz w:val="14"/>
-          <w:szCs w:val="14"/>
+          <w:sz w:val="12"/>
+          <w:szCs w:val="12"/>
         </w:rPr>
         <w:t xml:space="preserve"> </w:t>
       </w:r>
       <w:r>
         <w:rPr>
           <w:rFonts w:ascii="Arial MT" w:hAnsi="Arial MT"/>
-          <w:sz w:val="14"/>
-          <w:szCs w:val="14"/>
+          <w:sz w:val="12"/>
+          <w:szCs w:val="12"/>
         </w:rPr>
         <w:t>“Physician</w:t>
       </w:r>
@@ -6820,16 +6820,16 @@
         <w:rPr>
           <w:rFonts w:ascii="Arial MT" w:hAnsi="Arial MT"/>
           <w:spacing w:val="-11"/>
-          <w:sz w:val="14"/>
-          <w:szCs w:val="14"/>
+          <w:sz w:val="12"/>
+          <w:szCs w:val="12"/>
         </w:rPr>
         <w:t xml:space="preserve"> </w:t>
       </w:r>
       <w:r>
         <w:rPr>
           <w:rFonts w:ascii="Arial MT" w:hAnsi="Arial MT"/>
-          <w:sz w:val="14"/>
-          <w:szCs w:val="14"/>
+          <w:sz w:val="12"/>
+          <w:szCs w:val="12"/>
         </w:rPr>
         <w:t>Information”</w:t>
       </w:r>
@@ -6837,16 +6837,16 @@
         <w:rPr>
           <w:rFonts w:ascii="Arial MT" w:hAnsi="Arial MT"/>
           <w:spacing w:val="-11"/>
-          <w:sz w:val="14"/>
-          <w:szCs w:val="14"/>
+          <w:sz w:val="12"/>
+          <w:szCs w:val="12"/>
         </w:rPr>
         <w:t xml:space="preserve"> </w:t>
       </w:r>
       <w:r>
         <w:rPr>
           <w:rFonts w:ascii="Arial MT" w:hAnsi="Arial MT"/>
-          <w:sz w:val="14"/>
-          <w:szCs w:val="14"/>
+          <w:sz w:val="12"/>
+          <w:szCs w:val="12"/>
         </w:rPr>
         <w:t>section</w:t>
       </w:r>
@@ -6854,16 +6854,16 @@
         <w:rPr>
           <w:rFonts w:ascii="Arial MT" w:hAnsi="Arial MT"/>
           <w:spacing w:val="-11"/>
-          <w:sz w:val="14"/>
-          <w:szCs w:val="14"/>
+          <w:sz w:val="12"/>
+          <w:szCs w:val="12"/>
         </w:rPr>
         <w:t xml:space="preserve"> </w:t>
       </w:r>
       <w:r>
         <w:rPr>
           <w:rFonts w:ascii="Arial MT" w:hAnsi="Arial MT"/>
-          <w:sz w:val="14"/>
-          <w:szCs w:val="14"/>
+          <w:sz w:val="12"/>
+          <w:szCs w:val="12"/>
         </w:rPr>
         <w:t>and</w:t>
       </w:r>
@@ -6871,16 +6871,16 @@
         <w:rPr>
           <w:rFonts w:ascii="Arial MT" w:hAnsi="Arial MT"/>
           <w:spacing w:val="-11"/>
-          <w:sz w:val="14"/>
-          <w:szCs w:val="14"/>
+          <w:sz w:val="12"/>
+          <w:szCs w:val="12"/>
         </w:rPr>
         <w:t xml:space="preserve"> </w:t>
       </w:r>
       <w:r>
         <w:rPr>
           <w:rFonts w:ascii="Arial MT" w:hAnsi="Arial MT"/>
-          <w:sz w:val="14"/>
-          <w:szCs w:val="14"/>
+          <w:sz w:val="12"/>
+          <w:szCs w:val="12"/>
         </w:rPr>
         <w:t>hereby</w:t>
       </w:r>
@@ -6888,16 +6888,16 @@
         <w:rPr>
           <w:rFonts w:ascii="Arial MT" w:hAnsi="Arial MT"/>
           <w:spacing w:val="-11"/>
-          <w:sz w:val="14"/>
-          <w:szCs w:val="14"/>
+          <w:sz w:val="12"/>
+          <w:szCs w:val="12"/>
         </w:rPr>
         <w:t xml:space="preserve"> </w:t>
       </w:r>
       <w:r>
         <w:rPr>
           <w:rFonts w:ascii="Arial MT" w:hAnsi="Arial MT"/>
-          <w:sz w:val="14"/>
-          <w:szCs w:val="14"/>
+          <w:sz w:val="12"/>
+          <w:szCs w:val="12"/>
         </w:rPr>
         <w:t>attest</w:t>
       </w:r>
@@ -6905,16 +6905,16 @@
         <w:rPr>
           <w:rFonts w:ascii="Arial MT" w:hAnsi="Arial MT"/>
           <w:spacing w:val="-11"/>
-          <w:sz w:val="14"/>
-          <w:szCs w:val="14"/>
+          <w:sz w:val="12"/>
+          <w:szCs w:val="12"/>
         </w:rPr>
         <w:t xml:space="preserve"> </w:t>
       </w:r>
       <w:r>
         <w:rPr>
           <w:rFonts w:ascii="Arial MT" w:hAnsi="Arial MT"/>
-          <w:sz w:val="14"/>
-          <w:szCs w:val="14"/>
+          <w:sz w:val="12"/>
+          <w:szCs w:val="12"/>
         </w:rPr>
         <w:t>that</w:t>
       </w:r>
@@ -6922,16 +6922,16 @@
         <w:rPr>
           <w:rFonts w:ascii="Arial MT" w:hAnsi="Arial MT"/>
           <w:spacing w:val="-11"/>
-          <w:sz w:val="14"/>
-          <w:szCs w:val="14"/>
+          <w:sz w:val="12"/>
+          <w:szCs w:val="12"/>
         </w:rPr>
         <w:t xml:space="preserve"> </w:t>
       </w:r>
       <w:r>
         <w:rPr>
           <w:rFonts w:ascii="Arial MT" w:hAnsi="Arial MT"/>
-          <w:sz w:val="14"/>
-          <w:szCs w:val="14"/>
+          <w:sz w:val="12"/>
+          <w:szCs w:val="12"/>
         </w:rPr>
         <w:t>the</w:t>
       </w:r>
@@ -6939,16 +6939,16 @@
         <w:rPr>
           <w:rFonts w:ascii="Arial MT" w:hAnsi="Arial MT"/>
           <w:spacing w:val="-12"/>
-          <w:sz w:val="14"/>
-          <w:szCs w:val="14"/>
+          <w:sz w:val="12"/>
+          <w:szCs w:val="12"/>
         </w:rPr>
         <w:t xml:space="preserve"> </w:t>
       </w:r>
       <w:r>
         <w:rPr>
           <w:rFonts w:ascii="Arial MT" w:hAnsi="Arial MT"/>
-          <w:sz w:val="14"/>
-          <w:szCs w:val="14"/>
+          <w:sz w:val="12"/>
+          <w:szCs w:val="12"/>
         </w:rPr>
         <w:t>medical</w:t>
       </w:r>
@@ -6956,16 +6956,16 @@
         <w:rPr>
           <w:rFonts w:ascii="Arial MT" w:hAnsi="Arial MT"/>
           <w:spacing w:val="-11"/>
-          <w:sz w:val="14"/>
-          <w:szCs w:val="14"/>
+          <w:sz w:val="12"/>
+          <w:szCs w:val="12"/>
         </w:rPr>
         <w:t xml:space="preserve"> </w:t>
       </w:r>
       <w:r>
         <w:rPr>
           <w:rFonts w:ascii="Arial MT" w:hAnsi="Arial MT"/>
-          <w:sz w:val="14"/>
-          <w:szCs w:val="14"/>
+          <w:sz w:val="12"/>
+          <w:szCs w:val="12"/>
         </w:rPr>
         <w:t>necessity</w:t>
       </w:r>
@@ -6973,16 +6973,16 @@
         <w:rPr>
           <w:rFonts w:ascii="Arial MT" w:hAnsi="Arial MT"/>
           <w:spacing w:val="-11"/>
-          <w:sz w:val="14"/>
-          <w:szCs w:val="14"/>
+          <w:sz w:val="12"/>
+          <w:szCs w:val="12"/>
         </w:rPr>
         <w:t xml:space="preserve"> </w:t>
       </w:r>
       <w:r>
         <w:rPr>
           <w:rFonts w:ascii="Arial MT" w:hAnsi="Arial MT"/>
-          <w:sz w:val="14"/>
-          <w:szCs w:val="14"/>
+          <w:sz w:val="12"/>
+          <w:szCs w:val="12"/>
         </w:rPr>
         <w:t>information</w:t>
       </w:r>
@@ -6990,16 +6990,16 @@
         <w:rPr>
           <w:rFonts w:ascii="Arial MT" w:hAnsi="Arial MT"/>
           <w:spacing w:val="-11"/>
-          <w:sz w:val="14"/>
-          <w:szCs w:val="14"/>
+          <w:sz w:val="12"/>
+          <w:szCs w:val="12"/>
         </w:rPr>
         <w:t xml:space="preserve"> </w:t>
       </w:r>
       <w:r>
         <w:rPr>
           <w:rFonts w:ascii="Arial MT" w:hAnsi="Arial MT"/>
-          <w:sz w:val="14"/>
-          <w:szCs w:val="14"/>
+          <w:sz w:val="12"/>
+          <w:szCs w:val="12"/>
         </w:rPr>
         <w:t>is</w:t>
       </w:r>
@@ -7007,16 +7007,16 @@
         <w:rPr>
           <w:rFonts w:ascii="Arial MT" w:hAnsi="Arial MT"/>
           <w:spacing w:val="-11"/>
-          <w:sz w:val="14"/>
-          <w:szCs w:val="14"/>
+          <w:sz w:val="12"/>
+          <w:szCs w:val="12"/>
         </w:rPr>
         <w:t xml:space="preserve"> </w:t>
       </w:r>
       <w:r>
         <w:rPr>
           <w:rFonts w:ascii="Arial MT" w:hAnsi="Arial MT"/>
-          <w:sz w:val="14"/>
-          <w:szCs w:val="14"/>
+          <w:sz w:val="12"/>
+          <w:szCs w:val="12"/>
         </w:rPr>
         <w:t>true,</w:t>
       </w:r>
@@ -7024,16 +7024,16 @@
         <w:rPr>
           <w:rFonts w:ascii="Arial MT" w:hAnsi="Arial MT"/>
           <w:spacing w:val="-11"/>
-          <w:sz w:val="14"/>
-          <w:szCs w:val="14"/>
+          <w:sz w:val="12"/>
+          <w:szCs w:val="12"/>
         </w:rPr>
         <w:t xml:space="preserve"> </w:t>
       </w:r>
       <w:r>
         <w:rPr>
           <w:rFonts w:ascii="Arial MT" w:hAnsi="Arial MT"/>
-          <w:sz w:val="14"/>
-          <w:szCs w:val="14"/>
+          <w:sz w:val="12"/>
+          <w:szCs w:val="12"/>
         </w:rPr>
         <w:t>accurate,</w:t>
       </w:r>
@@ -7041,16 +7041,16 @@
         <w:rPr>
           <w:rFonts w:ascii="Arial MT" w:hAnsi="Arial MT"/>
           <w:spacing w:val="-11"/>
-          <w:sz w:val="14"/>
-          <w:szCs w:val="14"/>
+          <w:sz w:val="12"/>
+          <w:szCs w:val="12"/>
         </w:rPr>
         <w:t xml:space="preserve"> </w:t>
       </w:r>
       <w:r>
         <w:rPr>
           <w:rFonts w:ascii="Arial MT" w:hAnsi="Arial MT"/>
-          <w:sz w:val="14"/>
-          <w:szCs w:val="14"/>
+          <w:sz w:val="12"/>
+          <w:szCs w:val="12"/>
         </w:rPr>
         <w:t xml:space="preserve">and </w:t>
       </w:r>
@@ -7058,8 +7058,8 @@
         <w:rPr>
           <w:rFonts w:ascii="Arial MT" w:hAnsi="Arial MT"/>
           <w:spacing w:val="-2"/>
-          <w:sz w:val="14"/>
-          <w:szCs w:val="14"/>
+          <w:sz w:val="12"/>
+          <w:szCs w:val="12"/>
         </w:rPr>
         <w:t>complete to the best of my knowledge. I understand that any falsification, omission, or concealment of material fact may subject me to administrative, civil, or criminal</w:t>
       </w:r>
@@ -7067,8 +7067,8 @@
         <w:rPr>
           <w:rFonts w:ascii="Arial MT" w:hAnsi="Arial MT"/>
           <w:spacing w:val="-4"/>
-          <w:sz w:val="14"/>
-          <w:szCs w:val="14"/>
+          <w:sz w:val="12"/>
+          <w:szCs w:val="12"/>
         </w:rPr>
         <w:t xml:space="preserve"> </w:t>
       </w:r>
@@ -7076,8 +7076,8 @@
         <w:rPr>
           <w:rFonts w:ascii="Arial MT" w:hAnsi="Arial MT"/>
           <w:spacing w:val="-2"/>
-          <w:sz w:val="14"/>
-          <w:szCs w:val="14"/>
+          <w:sz w:val="12"/>
+          <w:szCs w:val="12"/>
         </w:rPr>
         <w:t>liability.</w:t>
       </w:r>
@@ -7085,8 +7085,8 @@
         <w:rPr>
           <w:rFonts w:ascii="Arial MT" w:hAnsi="Arial MT"/>
           <w:spacing w:val="-4"/>
-          <w:sz w:val="14"/>
-          <w:szCs w:val="14"/>
+          <w:sz w:val="12"/>
+          <w:szCs w:val="12"/>
         </w:rPr>
         <w:t xml:space="preserve"> </w:t>
       </w:r>
@@ -7094,8 +7094,8 @@
         <w:rPr>
           <w:rFonts w:ascii="Arial MT" w:hAnsi="Arial MT"/>
           <w:spacing w:val="-2"/>
-          <w:sz w:val="14"/>
-          <w:szCs w:val="14"/>
+          <w:sz w:val="12"/>
+          <w:szCs w:val="12"/>
         </w:rPr>
         <w:t>The</w:t>
       </w:r>
@@ -7103,8 +7103,8 @@
         <w:rPr>
           <w:rFonts w:ascii="Arial MT" w:hAnsi="Arial MT"/>
           <w:spacing w:val="-4"/>
-          <w:sz w:val="14"/>
-          <w:szCs w:val="14"/>
+          <w:sz w:val="12"/>
+          <w:szCs w:val="12"/>
         </w:rPr>
         <w:t xml:space="preserve"> </w:t>
       </w:r>
@@ -7112,8 +7112,8 @@
         <w:rPr>
           <w:rFonts w:ascii="Arial MT" w:hAnsi="Arial MT"/>
           <w:spacing w:val="-2"/>
-          <w:sz w:val="14"/>
-          <w:szCs w:val="14"/>
+          <w:sz w:val="12"/>
+          <w:szCs w:val="12"/>
         </w:rPr>
         <w:t>patient/caregiver</w:t>
       </w:r>
@@ -7121,8 +7121,8 @@
         <w:rPr>
           <w:rFonts w:ascii="Arial MT" w:hAnsi="Arial MT"/>
           <w:spacing w:val="-4"/>
-          <w:sz w:val="14"/>
-          <w:szCs w:val="14"/>
+          <w:sz w:val="12"/>
+          <w:szCs w:val="12"/>
         </w:rPr>
         <w:t xml:space="preserve"> </w:t>
       </w:r>
@@ -7130,8 +7130,8 @@
         <w:rPr>
           <w:rFonts w:ascii="Arial MT" w:hAnsi="Arial MT"/>
           <w:spacing w:val="-2"/>
-          <w:sz w:val="14"/>
-          <w:szCs w:val="14"/>
+          <w:sz w:val="12"/>
+          <w:szCs w:val="12"/>
         </w:rPr>
         <w:t>is</w:t>
       </w:r>
@@ -7139,8 +7139,8 @@
         <w:rPr>
           <w:rFonts w:ascii="Arial MT" w:hAnsi="Arial MT"/>
           <w:spacing w:val="-4"/>
-          <w:sz w:val="14"/>
-          <w:szCs w:val="14"/>
+          <w:sz w:val="12"/>
+          <w:szCs w:val="12"/>
         </w:rPr>
         <w:t xml:space="preserve"> </w:t>
       </w:r>
@@ -7148,8 +7148,8 @@
         <w:rPr>
           <w:rFonts w:ascii="Arial MT" w:hAnsi="Arial MT"/>
           <w:spacing w:val="-2"/>
-          <w:sz w:val="14"/>
-          <w:szCs w:val="14"/>
+          <w:sz w:val="12"/>
+          <w:szCs w:val="12"/>
         </w:rPr>
         <w:t>capable</w:t>
       </w:r>
@@ -7157,8 +7157,8 @@
         <w:rPr>
           <w:rFonts w:ascii="Arial MT" w:hAnsi="Arial MT"/>
           <w:spacing w:val="-4"/>
-          <w:sz w:val="14"/>
-          <w:szCs w:val="14"/>
+          <w:sz w:val="12"/>
+          <w:szCs w:val="12"/>
         </w:rPr>
         <w:t xml:space="preserve"> </w:t>
       </w:r>
@@ -7166,8 +7166,8 @@
         <w:rPr>
           <w:rFonts w:ascii="Arial MT" w:hAnsi="Arial MT"/>
           <w:spacing w:val="-2"/>
-          <w:sz w:val="14"/>
-          <w:szCs w:val="14"/>
+          <w:sz w:val="12"/>
+          <w:szCs w:val="12"/>
         </w:rPr>
         <w:t>and</w:t>
       </w:r>
@@ -7175,8 +7175,8 @@
         <w:rPr>
           <w:rFonts w:ascii="Arial MT" w:hAnsi="Arial MT"/>
           <w:spacing w:val="-4"/>
-          <w:sz w:val="14"/>
-          <w:szCs w:val="14"/>
+          <w:sz w:val="12"/>
+          <w:szCs w:val="12"/>
         </w:rPr>
         <w:t xml:space="preserve"> </w:t>
       </w:r>
@@ -7184,8 +7184,8 @@
         <w:rPr>
           <w:rFonts w:ascii="Arial MT" w:hAnsi="Arial MT"/>
           <w:spacing w:val="-2"/>
-          <w:sz w:val="14"/>
-          <w:szCs w:val="14"/>
+          <w:sz w:val="12"/>
+          <w:szCs w:val="12"/>
         </w:rPr>
         <w:t>has</w:t>
       </w:r>
@@ -7193,8 +7193,8 @@
         <w:rPr>
           <w:rFonts w:ascii="Arial MT" w:hAnsi="Arial MT"/>
           <w:spacing w:val="-4"/>
-          <w:sz w:val="14"/>
-          <w:szCs w:val="14"/>
+          <w:sz w:val="12"/>
+          <w:szCs w:val="12"/>
         </w:rPr>
         <w:t xml:space="preserve"> </w:t>
       </w:r>
@@ -7202,8 +7202,8 @@
         <w:rPr>
           <w:rFonts w:ascii="Arial MT" w:hAnsi="Arial MT"/>
           <w:spacing w:val="-2"/>
-          <w:sz w:val="14"/>
-          <w:szCs w:val="14"/>
+          <w:sz w:val="12"/>
+          <w:szCs w:val="12"/>
         </w:rPr>
         <w:t>successfully</w:t>
       </w:r>
@@ -7211,8 +7211,8 @@
         <w:rPr>
           <w:rFonts w:ascii="Arial MT" w:hAnsi="Arial MT"/>
           <w:spacing w:val="-4"/>
-          <w:sz w:val="14"/>
-          <w:szCs w:val="14"/>
+          <w:sz w:val="12"/>
+          <w:szCs w:val="12"/>
         </w:rPr>
         <w:t xml:space="preserve"> </w:t>
       </w:r>
@@ -7220,8 +7220,8 @@
         <w:rPr>
           <w:rFonts w:ascii="Arial MT" w:hAnsi="Arial MT"/>
           <w:spacing w:val="-2"/>
-          <w:sz w:val="14"/>
-          <w:szCs w:val="14"/>
+          <w:sz w:val="12"/>
+          <w:szCs w:val="12"/>
         </w:rPr>
         <w:t>completed</w:t>
       </w:r>
@@ -7229,8 +7229,8 @@
         <w:rPr>
           <w:rFonts w:ascii="Arial MT" w:hAnsi="Arial MT"/>
           <w:spacing w:val="-4"/>
-          <w:sz w:val="14"/>
-          <w:szCs w:val="14"/>
+          <w:sz w:val="12"/>
+          <w:szCs w:val="12"/>
         </w:rPr>
         <w:t xml:space="preserve"> </w:t>
       </w:r>
@@ -7238,8 +7238,8 @@
         <w:rPr>
           <w:rFonts w:ascii="Arial MT" w:hAnsi="Arial MT"/>
           <w:spacing w:val="-2"/>
-          <w:sz w:val="14"/>
-          <w:szCs w:val="14"/>
+          <w:sz w:val="12"/>
+          <w:szCs w:val="12"/>
         </w:rPr>
         <w:t>or</w:t>
       </w:r>
@@ -7247,8 +7247,8 @@
         <w:rPr>
           <w:rFonts w:ascii="Arial MT" w:hAnsi="Arial MT"/>
           <w:spacing w:val="-4"/>
-          <w:sz w:val="14"/>
-          <w:szCs w:val="14"/>
+          <w:sz w:val="12"/>
+          <w:szCs w:val="12"/>
         </w:rPr>
         <w:t xml:space="preserve"> </w:t>
       </w:r>
@@ -7256,8 +7256,8 @@
         <w:rPr>
           <w:rFonts w:ascii="Arial MT" w:hAnsi="Arial MT"/>
           <w:spacing w:val="-2"/>
-          <w:sz w:val="14"/>
-          <w:szCs w:val="14"/>
+          <w:sz w:val="12"/>
+          <w:szCs w:val="12"/>
         </w:rPr>
         <w:t>will</w:t>
       </w:r>
@@ -7265,8 +7265,8 @@
         <w:rPr>
           <w:rFonts w:ascii="Arial MT" w:hAnsi="Arial MT"/>
           <w:spacing w:val="-4"/>
-          <w:sz w:val="14"/>
-          <w:szCs w:val="14"/>
+          <w:sz w:val="12"/>
+          <w:szCs w:val="12"/>
         </w:rPr>
         <w:t xml:space="preserve"> </w:t>
       </w:r>
@@ -7274,8 +7274,8 @@
         <w:rPr>
           <w:rFonts w:ascii="Arial MT" w:hAnsi="Arial MT"/>
           <w:spacing w:val="-2"/>
-          <w:sz w:val="14"/>
-          <w:szCs w:val="14"/>
+          <w:sz w:val="12"/>
+          <w:szCs w:val="12"/>
         </w:rPr>
         <w:t>be</w:t>
       </w:r>
@@ -7283,8 +7283,8 @@
         <w:rPr>
           <w:rFonts w:ascii="Arial MT" w:hAnsi="Arial MT"/>
           <w:spacing w:val="-4"/>
-          <w:sz w:val="14"/>
-          <w:szCs w:val="14"/>
+          <w:sz w:val="12"/>
+          <w:szCs w:val="12"/>
         </w:rPr>
         <w:t xml:space="preserve"> </w:t>
       </w:r>
@@ -7292,8 +7292,8 @@
         <w:rPr>
           <w:rFonts w:ascii="Arial MT" w:hAnsi="Arial MT"/>
           <w:spacing w:val="-2"/>
-          <w:sz w:val="14"/>
-          <w:szCs w:val="14"/>
+          <w:sz w:val="12"/>
+          <w:szCs w:val="12"/>
         </w:rPr>
         <w:t>trained</w:t>
       </w:r>
@@ -7301,8 +7301,8 @@
         <w:rPr>
           <w:rFonts w:ascii="Arial MT" w:hAnsi="Arial MT"/>
           <w:spacing w:val="-4"/>
-          <w:sz w:val="14"/>
-          <w:szCs w:val="14"/>
+          <w:sz w:val="12"/>
+          <w:szCs w:val="12"/>
         </w:rPr>
         <w:t xml:space="preserve"> </w:t>
       </w:r>
@@ -7311,8 +7311,8 @@
         <w:rPr>
           <w:rFonts w:ascii="Arial MT" w:hAnsi="Arial MT"/>
           <w:spacing w:val="-2"/>
-          <w:sz w:val="14"/>
-          <w:szCs w:val="14"/>
+          <w:sz w:val="12"/>
+          <w:szCs w:val="12"/>
         </w:rPr>
         <w:t>on</w:t>
       </w:r>
@@ -7321,8 +7321,8 @@
         <w:rPr>
           <w:rFonts w:ascii="Arial MT" w:hAnsi="Arial MT"/>
           <w:spacing w:val="-4"/>
-          <w:sz w:val="14"/>
-          <w:szCs w:val="14"/>
+          <w:sz w:val="12"/>
+          <w:szCs w:val="12"/>
         </w:rPr>
         <w:t xml:space="preserve"> </w:t>
       </w:r>
@@ -7330,8 +7330,8 @@
         <w:rPr>
           <w:rFonts w:ascii="Arial MT" w:hAnsi="Arial MT"/>
           <w:spacing w:val="-2"/>
-          <w:sz w:val="14"/>
-          <w:szCs w:val="14"/>
+          <w:sz w:val="12"/>
+          <w:szCs w:val="12"/>
         </w:rPr>
         <w:t>the</w:t>
       </w:r>
@@ -7339,8 +7339,8 @@
         <w:rPr>
           <w:rFonts w:ascii="Arial MT" w:hAnsi="Arial MT"/>
           <w:spacing w:val="-4"/>
-          <w:sz w:val="14"/>
-          <w:szCs w:val="14"/>
+          <w:sz w:val="12"/>
+          <w:szCs w:val="12"/>
         </w:rPr>
         <w:t xml:space="preserve"> </w:t>
       </w:r>
@@ -7348,8 +7348,8 @@
         <w:rPr>
           <w:rFonts w:ascii="Arial MT" w:hAnsi="Arial MT"/>
           <w:spacing w:val="-2"/>
-          <w:sz w:val="14"/>
-          <w:szCs w:val="14"/>
+          <w:sz w:val="12"/>
+          <w:szCs w:val="12"/>
         </w:rPr>
         <w:t>proper</w:t>
       </w:r>
@@ -7357,8 +7357,8 @@
         <w:rPr>
           <w:rFonts w:ascii="Arial MT" w:hAnsi="Arial MT"/>
           <w:spacing w:val="-4"/>
-          <w:sz w:val="14"/>
-          <w:szCs w:val="14"/>
+          <w:sz w:val="12"/>
+          <w:szCs w:val="12"/>
         </w:rPr>
         <w:t xml:space="preserve"> </w:t>
       </w:r>
@@ -7366,8 +7366,8 @@
         <w:rPr>
           <w:rFonts w:ascii="Arial MT" w:hAnsi="Arial MT"/>
           <w:spacing w:val="-2"/>
-          <w:sz w:val="14"/>
-          <w:szCs w:val="14"/>
+          <w:sz w:val="12"/>
+          <w:szCs w:val="12"/>
         </w:rPr>
         <w:t>use</w:t>
       </w:r>
@@ -7375,8 +7375,8 @@
         <w:rPr>
           <w:rFonts w:ascii="Arial MT" w:hAnsi="Arial MT"/>
           <w:spacing w:val="-4"/>
-          <w:sz w:val="14"/>
-          <w:szCs w:val="14"/>
+          <w:sz w:val="12"/>
+          <w:szCs w:val="12"/>
         </w:rPr>
         <w:t xml:space="preserve"> </w:t>
       </w:r>
@@ -7384,8 +7384,8 @@
         <w:rPr>
           <w:rFonts w:ascii="Arial MT" w:hAnsi="Arial MT"/>
           <w:spacing w:val="-2"/>
-          <w:sz w:val="14"/>
-          <w:szCs w:val="14"/>
+          <w:sz w:val="12"/>
+          <w:szCs w:val="12"/>
         </w:rPr>
         <w:t>of</w:t>
       </w:r>
@@ -7393,8 +7393,8 @@
         <w:rPr>
           <w:rFonts w:ascii="Arial MT" w:hAnsi="Arial MT"/>
           <w:spacing w:val="-4"/>
-          <w:sz w:val="14"/>
-          <w:szCs w:val="14"/>
+          <w:sz w:val="12"/>
+          <w:szCs w:val="12"/>
         </w:rPr>
         <w:t xml:space="preserve"> </w:t>
       </w:r>
@@ -7402,8 +7402,8 @@
         <w:rPr>
           <w:rFonts w:ascii="Arial MT" w:hAnsi="Arial MT"/>
           <w:spacing w:val="-2"/>
-          <w:sz w:val="14"/>
-          <w:szCs w:val="14"/>
+          <w:sz w:val="12"/>
+          <w:szCs w:val="12"/>
         </w:rPr>
         <w:t>the</w:t>
       </w:r>
@@ -7411,8 +7411,8 @@
         <w:rPr>
           <w:rFonts w:ascii="Arial MT" w:hAnsi="Arial MT"/>
           <w:spacing w:val="-4"/>
-          <w:sz w:val="14"/>
-          <w:szCs w:val="14"/>
+          <w:sz w:val="12"/>
+          <w:szCs w:val="12"/>
         </w:rPr>
         <w:t xml:space="preserve"> </w:t>
       </w:r>
@@ -7420,8 +7420,8 @@
         <w:rPr>
           <w:rFonts w:ascii="Arial MT" w:hAnsi="Arial MT"/>
           <w:spacing w:val="-2"/>
-          <w:sz w:val="14"/>
-          <w:szCs w:val="14"/>
+          <w:sz w:val="12"/>
+          <w:szCs w:val="12"/>
         </w:rPr>
         <w:t>products</w:t>
       </w:r>
@@ -7429,8 +7429,8 @@
         <w:rPr>
           <w:rFonts w:ascii="Arial MT" w:hAnsi="Arial MT"/>
           <w:spacing w:val="-4"/>
-          <w:sz w:val="14"/>
-          <w:szCs w:val="14"/>
+          <w:sz w:val="12"/>
+          <w:szCs w:val="12"/>
         </w:rPr>
         <w:t xml:space="preserve"> </w:t>
       </w:r>
@@ -7438,8 +7438,8 @@
         <w:rPr>
           <w:rFonts w:ascii="Arial MT" w:hAnsi="Arial MT"/>
           <w:spacing w:val="-2"/>
-          <w:sz w:val="14"/>
-          <w:szCs w:val="14"/>
+          <w:sz w:val="12"/>
+          <w:szCs w:val="12"/>
         </w:rPr>
         <w:t>prescribed</w:t>
       </w:r>
@@ -7447,8 +7447,8 @@
         <w:rPr>
           <w:rFonts w:ascii="Arial MT" w:hAnsi="Arial MT"/>
           <w:spacing w:val="-4"/>
-          <w:sz w:val="14"/>
-          <w:szCs w:val="14"/>
+          <w:sz w:val="12"/>
+          <w:szCs w:val="12"/>
         </w:rPr>
         <w:t xml:space="preserve"> </w:t>
       </w:r>
@@ -7456,8 +7456,8 @@
         <w:rPr>
           <w:rFonts w:ascii="Arial MT" w:hAnsi="Arial MT"/>
           <w:spacing w:val="-2"/>
-          <w:sz w:val="14"/>
-          <w:szCs w:val="14"/>
+          <w:sz w:val="12"/>
+          <w:szCs w:val="12"/>
         </w:rPr>
         <w:t>on</w:t>
       </w:r>
@@ -7465,8 +7465,8 @@
         <w:rPr>
           <w:rFonts w:ascii="Arial MT" w:hAnsi="Arial MT"/>
           <w:spacing w:val="-4"/>
-          <w:sz w:val="14"/>
-          <w:szCs w:val="14"/>
+          <w:sz w:val="12"/>
+          <w:szCs w:val="12"/>
         </w:rPr>
         <w:t xml:space="preserve"> </w:t>
       </w:r>
@@ -7474,8 +7474,8 @@
         <w:rPr>
           <w:rFonts w:ascii="Arial MT" w:hAnsi="Arial MT"/>
           <w:spacing w:val="-2"/>
-          <w:sz w:val="14"/>
-          <w:szCs w:val="14"/>
+          <w:sz w:val="12"/>
+          <w:szCs w:val="12"/>
         </w:rPr>
         <w:t>this</w:t>
       </w:r>
@@ -7483,8 +7483,8 @@
         <w:rPr>
           <w:rFonts w:ascii="Arial MT" w:hAnsi="Arial MT"/>
           <w:spacing w:val="-4"/>
-          <w:sz w:val="14"/>
-          <w:szCs w:val="14"/>
+          <w:sz w:val="12"/>
+          <w:szCs w:val="12"/>
         </w:rPr>
         <w:t xml:space="preserve"> </w:t>
       </w:r>
@@ -7492,8 +7492,8 @@
         <w:rPr>
           <w:rFonts w:ascii="Arial MT" w:hAnsi="Arial MT"/>
           <w:spacing w:val="-2"/>
-          <w:sz w:val="14"/>
-          <w:szCs w:val="14"/>
+          <w:sz w:val="12"/>
+          <w:szCs w:val="12"/>
         </w:rPr>
         <w:t>order.</w:t>
       </w:r>
@@ -8312,15 +8312,15 @@
         <w:pStyle w:val="BodyText"/>
         <w:spacing w:before="27"/>
         <w:rPr>
-          <w:sz w:val="12"/>
-          <w:szCs w:val="12"/>
+          <w:sz w:val="8"/>
+          <w:szCs w:val="8"/>
         </w:rPr>
       </w:pPr>
       <w:r>
         <w:rPr>
           <w:color w:val="231F20"/>
-          <w:sz w:val="12"/>
-          <w:szCs w:val="12"/>
+          <w:sz w:val="8"/>
+          <w:szCs w:val="8"/>
         </w:rPr>
         <w:t>Medicare</w:t>
       </w:r>
@@ -8328,16 +8328,16 @@
         <w:rPr>
           <w:color w:val="231F20"/>
           <w:spacing w:val="-1"/>
-          <w:sz w:val="12"/>
-          <w:szCs w:val="12"/>
-        </w:rPr>
-        <w:t xml:space="preserve"> </w:t>
-      </w:r>
-      <w:r>
-        <w:rPr>
-          <w:color w:val="231F20"/>
-          <w:sz w:val="12"/>
-          <w:szCs w:val="12"/>
+          <w:sz w:val="8"/>
+          <w:szCs w:val="8"/>
+        </w:rPr>
+        <w:t xml:space="preserve"> </w:t>
+      </w:r>
+      <w:r>
+        <w:rPr>
+          <w:color w:val="231F20"/>
+          <w:sz w:val="8"/>
+          <w:szCs w:val="8"/>
         </w:rPr>
         <w:t>and</w:t>
       </w:r>
@@ -8345,16 +8345,16 @@
         <w:rPr>
           <w:color w:val="231F20"/>
           <w:spacing w:val="-1"/>
-          <w:sz w:val="12"/>
-          <w:szCs w:val="12"/>
-        </w:rPr>
-        <w:t xml:space="preserve"> </w:t>
-      </w:r>
-      <w:r>
-        <w:rPr>
-          <w:color w:val="231F20"/>
-          <w:sz w:val="12"/>
-          <w:szCs w:val="12"/>
+          <w:sz w:val="8"/>
+          <w:szCs w:val="8"/>
+        </w:rPr>
+        <w:t xml:space="preserve"> </w:t>
+      </w:r>
+      <w:r>
+        <w:rPr>
+          <w:color w:val="231F20"/>
+          <w:sz w:val="8"/>
+          <w:szCs w:val="8"/>
         </w:rPr>
         <w:t>other payor</w:t>
       </w:r>
@@ -8362,16 +8362,16 @@
         <w:rPr>
           <w:color w:val="231F20"/>
           <w:spacing w:val="-1"/>
-          <w:sz w:val="12"/>
-          <w:szCs w:val="12"/>
-        </w:rPr>
-        <w:t xml:space="preserve"> </w:t>
-      </w:r>
-      <w:r>
-        <w:rPr>
-          <w:color w:val="231F20"/>
-          <w:sz w:val="12"/>
-          <w:szCs w:val="12"/>
+          <w:sz w:val="8"/>
+          <w:szCs w:val="8"/>
+        </w:rPr>
+        <w:t xml:space="preserve"> </w:t>
+      </w:r>
+      <w:r>
+        <w:rPr>
+          <w:color w:val="231F20"/>
+          <w:sz w:val="8"/>
+          <w:szCs w:val="8"/>
         </w:rPr>
         <w:t>criteria</w:t>
       </w:r>
@@ -8379,16 +8379,16 @@
         <w:rPr>
           <w:color w:val="231F20"/>
           <w:spacing w:val="-1"/>
-          <w:sz w:val="12"/>
-          <w:szCs w:val="12"/>
-        </w:rPr>
-        <w:t xml:space="preserve"> </w:t>
-      </w:r>
-      <w:r>
-        <w:rPr>
-          <w:color w:val="231F20"/>
-          <w:sz w:val="12"/>
-          <w:szCs w:val="12"/>
+          <w:sz w:val="8"/>
+          <w:szCs w:val="8"/>
+        </w:rPr>
+        <w:t xml:space="preserve"> </w:t>
+      </w:r>
+      <w:r>
+        <w:rPr>
+          <w:color w:val="231F20"/>
+          <w:sz w:val="8"/>
+          <w:szCs w:val="8"/>
         </w:rPr>
         <w:t xml:space="preserve">may </w:t>
       </w:r>
@@ -8396,8 +8396,8 @@
         <w:rPr>
           <w:color w:val="231F20"/>
           <w:spacing w:val="-2"/>
-          <w:sz w:val="12"/>
-          <w:szCs w:val="12"/>
+          <w:sz w:val="8"/>
+          <w:szCs w:val="8"/>
         </w:rPr>
         <w:t>apply.</w:t>
       </w:r>
@@ -8415,15 +8415,15 @@
         <w:spacing w:before="47" w:line="209" w:lineRule="exact"/>
         <w:ind w:left="502" w:hanging="142"/>
         <w:rPr>
-          <w:sz w:val="12"/>
-          <w:szCs w:val="12"/>
+          <w:sz w:val="8"/>
+          <w:szCs w:val="8"/>
         </w:rPr>
       </w:pPr>
       <w:r>
         <w:rPr>
           <w:noProof/>
-          <w:sz w:val="12"/>
-          <w:szCs w:val="12"/>
+          <w:sz w:val="8"/>
+          <w:szCs w:val="8"/>
         </w:rPr>
         <mc:AlternateContent>
           <mc:Choice Requires="wps">
@@ -8648,8 +8648,8 @@
       <w:r>
         <w:rPr>
           <w:color w:val="231F20"/>
-          <w:sz w:val="12"/>
-          <w:szCs w:val="12"/>
+          <w:sz w:val="8"/>
+          <w:szCs w:val="8"/>
         </w:rPr>
         <w:t>Policy</w:t>
       </w:r>
@@ -8657,16 +8657,16 @@
         <w:rPr>
           <w:color w:val="231F20"/>
           <w:spacing w:val="-5"/>
-          <w:sz w:val="12"/>
-          <w:szCs w:val="12"/>
-        </w:rPr>
-        <w:t xml:space="preserve"> </w:t>
-      </w:r>
-      <w:r>
-        <w:rPr>
-          <w:color w:val="231F20"/>
-          <w:sz w:val="12"/>
-          <w:szCs w:val="12"/>
+          <w:sz w:val="8"/>
+          <w:szCs w:val="8"/>
+        </w:rPr>
+        <w:t xml:space="preserve"> </w:t>
+      </w:r>
+      <w:r>
+        <w:rPr>
+          <w:color w:val="231F20"/>
+          <w:sz w:val="8"/>
+          <w:szCs w:val="8"/>
         </w:rPr>
         <w:t>Article</w:t>
       </w:r>
@@ -8674,16 +8674,16 @@
         <w:rPr>
           <w:color w:val="231F20"/>
           <w:spacing w:val="-5"/>
-          <w:sz w:val="12"/>
-          <w:szCs w:val="12"/>
-        </w:rPr>
-        <w:t xml:space="preserve"> </w:t>
-      </w:r>
-      <w:r>
-        <w:rPr>
-          <w:color w:val="231F20"/>
-          <w:sz w:val="12"/>
-          <w:szCs w:val="12"/>
+          <w:sz w:val="8"/>
+          <w:szCs w:val="8"/>
+        </w:rPr>
+        <w:t xml:space="preserve"> </w:t>
+      </w:r>
+      <w:r>
+        <w:rPr>
+          <w:color w:val="231F20"/>
+          <w:sz w:val="8"/>
+          <w:szCs w:val="8"/>
         </w:rPr>
         <w:t>A52464,</w:t>
       </w:r>
@@ -8691,16 +8691,16 @@
         <w:rPr>
           <w:color w:val="231F20"/>
           <w:spacing w:val="-5"/>
-          <w:sz w:val="12"/>
-          <w:szCs w:val="12"/>
-        </w:rPr>
-        <w:t xml:space="preserve"> </w:t>
-      </w:r>
-      <w:r>
-        <w:rPr>
-          <w:color w:val="231F20"/>
-          <w:sz w:val="12"/>
-          <w:szCs w:val="12"/>
+          <w:sz w:val="8"/>
+          <w:szCs w:val="8"/>
+        </w:rPr>
+        <w:t xml:space="preserve"> </w:t>
+      </w:r>
+      <w:r>
+        <w:rPr>
+          <w:color w:val="231F20"/>
+          <w:sz w:val="8"/>
+          <w:szCs w:val="8"/>
         </w:rPr>
         <w:t>Glucose</w:t>
       </w:r>
@@ -8708,16 +8708,16 @@
         <w:rPr>
           <w:color w:val="231F20"/>
           <w:spacing w:val="-5"/>
-          <w:sz w:val="12"/>
-          <w:szCs w:val="12"/>
-        </w:rPr>
-        <w:t xml:space="preserve"> </w:t>
-      </w:r>
-      <w:r>
-        <w:rPr>
-          <w:color w:val="231F20"/>
-          <w:sz w:val="12"/>
-          <w:szCs w:val="12"/>
+          <w:sz w:val="8"/>
+          <w:szCs w:val="8"/>
+        </w:rPr>
+        <w:t xml:space="preserve"> </w:t>
+      </w:r>
+      <w:r>
+        <w:rPr>
+          <w:color w:val="231F20"/>
+          <w:sz w:val="8"/>
+          <w:szCs w:val="8"/>
         </w:rPr>
         <w:t>Monitor.</w:t>
       </w:r>
@@ -8725,8 +8725,8 @@
         <w:rPr>
           <w:color w:val="231F20"/>
           <w:spacing w:val="-5"/>
-          <w:sz w:val="12"/>
-          <w:szCs w:val="12"/>
+          <w:sz w:val="8"/>
+          <w:szCs w:val="8"/>
         </w:rPr>
         <w:t xml:space="preserve"> </w:t>
       </w:r>
@@ -8734,8 +8734,8 @@
         <w:r>
           <w:rPr>
             <w:color w:val="231F20"/>
-            <w:sz w:val="12"/>
-            <w:szCs w:val="12"/>
+            <w:sz w:val="8"/>
+            <w:szCs w:val="8"/>
           </w:rPr>
           <w:t>https://www.cms.gov/medicare-coverage-</w:t>
         </w:r>
@@ -8743,8 +8743,8 @@
           <w:rPr>
             <w:color w:val="231F20"/>
             <w:spacing w:val="-2"/>
-            <w:sz w:val="12"/>
-            <w:szCs w:val="12"/>
+            <w:sz w:val="8"/>
+            <w:szCs w:val="8"/>
           </w:rPr>
           <w:t>database/view/article.aspx?articleId=52464.</w:t>
         </w:r>
@@ -8763,15 +8763,15 @@
         <w:spacing w:line="220" w:lineRule="auto"/>
         <w:ind w:left="360" w:right="2017" w:firstLine="0"/>
         <w:rPr>
-          <w:sz w:val="12"/>
-          <w:szCs w:val="12"/>
+          <w:sz w:val="8"/>
+          <w:szCs w:val="8"/>
         </w:rPr>
       </w:pPr>
       <w:r>
         <w:rPr>
           <w:noProof/>
-          <w:sz w:val="12"/>
-          <w:szCs w:val="12"/>
+          <w:sz w:val="8"/>
+          <w:szCs w:val="8"/>
         </w:rPr>
         <mc:AlternateContent>
           <mc:Choice Requires="wps">
@@ -9683,8 +9683,8 @@
       <w:r>
         <w:rPr>
           <w:color w:val="231F20"/>
-          <w:sz w:val="12"/>
-          <w:szCs w:val="12"/>
+          <w:sz w:val="8"/>
+          <w:szCs w:val="8"/>
         </w:rPr>
         <w:t>Local Coverage Determination (LCD) L33822, Glucose Monitors https://</w:t>
       </w:r>
@@ -9692,8 +9692,8 @@
         <w:r>
           <w:rPr>
             <w:color w:val="231F20"/>
-            <w:sz w:val="12"/>
-            <w:szCs w:val="12"/>
+            <w:sz w:val="8"/>
+            <w:szCs w:val="8"/>
           </w:rPr>
           <w:t>www.cms.gov/medicare-coverage-database/view/lcd.</w:t>
         </w:r>
@@ -9701,8 +9701,8 @@
       <w:r>
         <w:rPr>
           <w:color w:val="231F20"/>
-          <w:sz w:val="12"/>
-          <w:szCs w:val="12"/>
+          <w:sz w:val="8"/>
+          <w:szCs w:val="8"/>
         </w:rPr>
         <w:t xml:space="preserve"> </w:t>
       </w:r>
@@ -9711,8 +9711,8 @@
         <w:rPr>
           <w:color w:val="231F20"/>
           <w:spacing w:val="-2"/>
-          <w:sz w:val="12"/>
-          <w:szCs w:val="12"/>
+          <w:sz w:val="8"/>
+          <w:szCs w:val="8"/>
         </w:rPr>
         <w:t>aspx?LCDId</w:t>
       </w:r>
@@ -9721,8 +9721,8 @@
         <w:rPr>
           <w:color w:val="231F20"/>
           <w:spacing w:val="-2"/>
-          <w:sz w:val="12"/>
-          <w:szCs w:val="12"/>
+          <w:sz w:val="8"/>
+          <w:szCs w:val="8"/>
         </w:rPr>
         <w:t>=33822.</w:t>
       </w:r>
@@ -9733,8 +9733,8 @@
         <w:spacing w:before="56" w:line="228" w:lineRule="auto"/>
         <w:ind w:right="1957"/>
         <w:rPr>
-          <w:sz w:val="12"/>
-          <w:szCs w:val="12"/>
+          <w:sz w:val="8"/>
+          <w:szCs w:val="8"/>
         </w:rPr>
       </w:pPr>
       <w:r>
@@ -9742,8 +9742,8 @@
           <w:rFonts w:ascii="Arial Black"/>
           <w:color w:val="231F20"/>
           <w:spacing w:val="-2"/>
-          <w:sz w:val="12"/>
-          <w:szCs w:val="12"/>
+          <w:sz w:val="8"/>
+          <w:szCs w:val="8"/>
         </w:rPr>
         <w:t>Important</w:t>
       </w:r>
@@ -9752,8 +9752,8 @@
           <w:rFonts w:ascii="Arial Black"/>
           <w:color w:val="231F20"/>
           <w:spacing w:val="-16"/>
-          <w:sz w:val="12"/>
-          <w:szCs w:val="12"/>
+          <w:sz w:val="8"/>
+          <w:szCs w:val="8"/>
         </w:rPr>
         <w:t xml:space="preserve"> </w:t>
       </w:r>
@@ -9762,8 +9762,8 @@
           <w:rFonts w:ascii="Arial Black"/>
           <w:color w:val="231F20"/>
           <w:spacing w:val="-2"/>
-          <w:sz w:val="12"/>
-          <w:szCs w:val="12"/>
+          <w:sz w:val="8"/>
+          <w:szCs w:val="8"/>
         </w:rPr>
         <w:t>Safety</w:t>
       </w:r>
@@ -9772,8 +9772,8 @@
           <w:rFonts w:ascii="Arial Black"/>
           <w:color w:val="231F20"/>
           <w:spacing w:val="-14"/>
-          <w:sz w:val="12"/>
-          <w:szCs w:val="12"/>
+          <w:sz w:val="8"/>
+          <w:szCs w:val="8"/>
         </w:rPr>
         <w:t xml:space="preserve"> </w:t>
       </w:r>
@@ -9782,8 +9782,8 @@
           <w:rFonts w:ascii="Arial Black"/>
           <w:color w:val="231F20"/>
           <w:spacing w:val="-2"/>
-          <w:sz w:val="12"/>
-          <w:szCs w:val="12"/>
+          <w:sz w:val="8"/>
+          <w:szCs w:val="8"/>
         </w:rPr>
         <w:t>Information</w:t>
       </w:r>
@@ -9792,8 +9792,8 @@
           <w:rFonts w:ascii="Arial Black"/>
           <w:color w:val="231F20"/>
           <w:spacing w:val="-14"/>
-          <w:sz w:val="12"/>
-          <w:szCs w:val="12"/>
+          <w:sz w:val="8"/>
+          <w:szCs w:val="8"/>
         </w:rPr>
         <w:t xml:space="preserve"> </w:t>
       </w:r>
@@ -9801,8 +9801,8 @@
         <w:rPr>
           <w:color w:val="231F20"/>
           <w:spacing w:val="-2"/>
-          <w:sz w:val="12"/>
-          <w:szCs w:val="12"/>
+          <w:sz w:val="8"/>
+          <w:szCs w:val="8"/>
         </w:rPr>
         <w:t>Failure</w:t>
       </w:r>
@@ -9810,8 +9810,8 @@
         <w:rPr>
           <w:color w:val="231F20"/>
           <w:spacing w:val="-12"/>
-          <w:sz w:val="12"/>
-          <w:szCs w:val="12"/>
+          <w:sz w:val="8"/>
+          <w:szCs w:val="8"/>
         </w:rPr>
         <w:t xml:space="preserve"> </w:t>
       </w:r>
@@ -9819,8 +9819,8 @@
         <w:rPr>
           <w:color w:val="231F20"/>
           <w:spacing w:val="-2"/>
-          <w:sz w:val="12"/>
-          <w:szCs w:val="12"/>
+          <w:sz w:val="8"/>
+          <w:szCs w:val="8"/>
         </w:rPr>
         <w:t>to</w:t>
       </w:r>
@@ -9828,8 +9828,8 @@
         <w:rPr>
           <w:color w:val="231F20"/>
           <w:spacing w:val="-12"/>
-          <w:sz w:val="12"/>
-          <w:szCs w:val="12"/>
+          <w:sz w:val="8"/>
+          <w:szCs w:val="8"/>
         </w:rPr>
         <w:t xml:space="preserve"> </w:t>
       </w:r>
@@ -9837,8 +9837,8 @@
         <w:rPr>
           <w:color w:val="231F20"/>
           <w:spacing w:val="-2"/>
-          <w:sz w:val="12"/>
-          <w:szCs w:val="12"/>
+          <w:sz w:val="8"/>
+          <w:szCs w:val="8"/>
         </w:rPr>
         <w:t>use</w:t>
       </w:r>
@@ -9846,8 +9846,8 @@
         <w:rPr>
           <w:color w:val="231F20"/>
           <w:spacing w:val="-12"/>
-          <w:sz w:val="12"/>
-          <w:szCs w:val="12"/>
+          <w:sz w:val="8"/>
+          <w:szCs w:val="8"/>
         </w:rPr>
         <w:t xml:space="preserve"> </w:t>
       </w:r>
@@ -9856,8 +9856,8 @@
         <w:rPr>
           <w:color w:val="231F20"/>
           <w:spacing w:val="-2"/>
-          <w:sz w:val="12"/>
-          <w:szCs w:val="12"/>
+          <w:sz w:val="8"/>
+          <w:szCs w:val="8"/>
         </w:rPr>
         <w:t>FreeStyle</w:t>
       </w:r>
@@ -9866,8 +9866,8 @@
         <w:rPr>
           <w:color w:val="231F20"/>
           <w:spacing w:val="-12"/>
-          <w:sz w:val="12"/>
-          <w:szCs w:val="12"/>
+          <w:sz w:val="8"/>
+          <w:szCs w:val="8"/>
         </w:rPr>
         <w:t xml:space="preserve"> </w:t>
       </w:r>
@@ -9875,8 +9875,8 @@
         <w:rPr>
           <w:color w:val="231F20"/>
           <w:spacing w:val="-2"/>
-          <w:sz w:val="12"/>
-          <w:szCs w:val="12"/>
+          <w:sz w:val="8"/>
+          <w:szCs w:val="8"/>
         </w:rPr>
         <w:t>Libre</w:t>
       </w:r>
@@ -9884,8 +9884,8 @@
         <w:rPr>
           <w:color w:val="231F20"/>
           <w:spacing w:val="-12"/>
-          <w:sz w:val="12"/>
-          <w:szCs w:val="12"/>
+          <w:sz w:val="8"/>
+          <w:szCs w:val="8"/>
         </w:rPr>
         <w:t xml:space="preserve"> </w:t>
       </w:r>
@@ -9893,8 +9893,8 @@
         <w:rPr>
           <w:color w:val="231F20"/>
           <w:spacing w:val="-2"/>
-          <w:sz w:val="12"/>
-          <w:szCs w:val="12"/>
+          <w:sz w:val="8"/>
+          <w:szCs w:val="8"/>
         </w:rPr>
         <w:t>2</w:t>
       </w:r>
@@ -9902,8 +9902,8 @@
         <w:rPr>
           <w:color w:val="231F20"/>
           <w:spacing w:val="-12"/>
-          <w:sz w:val="12"/>
-          <w:szCs w:val="12"/>
+          <w:sz w:val="8"/>
+          <w:szCs w:val="8"/>
         </w:rPr>
         <w:t xml:space="preserve"> </w:t>
       </w:r>
@@ -9911,8 +9911,8 @@
         <w:rPr>
           <w:color w:val="231F20"/>
           <w:spacing w:val="-2"/>
-          <w:sz w:val="12"/>
-          <w:szCs w:val="12"/>
+          <w:sz w:val="8"/>
+          <w:szCs w:val="8"/>
         </w:rPr>
         <w:t>or</w:t>
       </w:r>
@@ -9920,8 +9920,8 @@
         <w:rPr>
           <w:color w:val="231F20"/>
           <w:spacing w:val="-12"/>
-          <w:sz w:val="12"/>
-          <w:szCs w:val="12"/>
+          <w:sz w:val="8"/>
+          <w:szCs w:val="8"/>
         </w:rPr>
         <w:t xml:space="preserve"> </w:t>
       </w:r>
@@ -9930,8 +9930,8 @@
         <w:rPr>
           <w:color w:val="231F20"/>
           <w:spacing w:val="-2"/>
-          <w:sz w:val="12"/>
-          <w:szCs w:val="12"/>
+          <w:sz w:val="8"/>
+          <w:szCs w:val="8"/>
         </w:rPr>
         <w:t>FreeStyle</w:t>
       </w:r>
@@ -9940,8 +9940,8 @@
         <w:rPr>
           <w:color w:val="231F20"/>
           <w:spacing w:val="-12"/>
-          <w:sz w:val="12"/>
-          <w:szCs w:val="12"/>
+          <w:sz w:val="8"/>
+          <w:szCs w:val="8"/>
         </w:rPr>
         <w:t xml:space="preserve"> </w:t>
       </w:r>
@@ -9949,8 +9949,8 @@
         <w:rPr>
           <w:color w:val="231F20"/>
           <w:spacing w:val="-2"/>
-          <w:sz w:val="12"/>
-          <w:szCs w:val="12"/>
+          <w:sz w:val="8"/>
+          <w:szCs w:val="8"/>
         </w:rPr>
         <w:t>Libre</w:t>
       </w:r>
@@ -9958,8 +9958,8 @@
         <w:rPr>
           <w:color w:val="231F20"/>
           <w:spacing w:val="-12"/>
-          <w:sz w:val="12"/>
-          <w:szCs w:val="12"/>
+          <w:sz w:val="8"/>
+          <w:szCs w:val="8"/>
         </w:rPr>
         <w:t xml:space="preserve"> </w:t>
       </w:r>
@@ -9967,8 +9967,8 @@
         <w:rPr>
           <w:color w:val="231F20"/>
           <w:spacing w:val="-2"/>
-          <w:sz w:val="12"/>
-          <w:szCs w:val="12"/>
+          <w:sz w:val="8"/>
+          <w:szCs w:val="8"/>
         </w:rPr>
         <w:t>3</w:t>
       </w:r>
@@ -9976,8 +9976,8 @@
         <w:rPr>
           <w:color w:val="231F20"/>
           <w:spacing w:val="-12"/>
-          <w:sz w:val="12"/>
-          <w:szCs w:val="12"/>
+          <w:sz w:val="8"/>
+          <w:szCs w:val="8"/>
         </w:rPr>
         <w:t xml:space="preserve"> </w:t>
       </w:r>
@@ -9985,8 +9985,8 @@
         <w:rPr>
           <w:color w:val="231F20"/>
           <w:spacing w:val="-2"/>
-          <w:sz w:val="12"/>
-          <w:szCs w:val="12"/>
+          <w:sz w:val="8"/>
+          <w:szCs w:val="8"/>
         </w:rPr>
         <w:t>systems</w:t>
       </w:r>
@@ -9994,8 +9994,8 @@
         <w:rPr>
           <w:color w:val="231F20"/>
           <w:spacing w:val="-12"/>
-          <w:sz w:val="12"/>
-          <w:szCs w:val="12"/>
+          <w:sz w:val="8"/>
+          <w:szCs w:val="8"/>
         </w:rPr>
         <w:t xml:space="preserve"> </w:t>
       </w:r>
@@ -10003,8 +10003,8 @@
         <w:rPr>
           <w:color w:val="231F20"/>
           <w:spacing w:val="-2"/>
-          <w:sz w:val="12"/>
-          <w:szCs w:val="12"/>
+          <w:sz w:val="8"/>
+          <w:szCs w:val="8"/>
         </w:rPr>
         <w:t>as</w:t>
       </w:r>
@@ -10012,8 +10012,8 @@
         <w:rPr>
           <w:color w:val="231F20"/>
           <w:spacing w:val="-12"/>
-          <w:sz w:val="12"/>
-          <w:szCs w:val="12"/>
+          <w:sz w:val="8"/>
+          <w:szCs w:val="8"/>
         </w:rPr>
         <w:t xml:space="preserve"> </w:t>
       </w:r>
@@ -10021,8 +10021,8 @@
         <w:rPr>
           <w:color w:val="231F20"/>
           <w:spacing w:val="-2"/>
-          <w:sz w:val="12"/>
-          <w:szCs w:val="12"/>
+          <w:sz w:val="8"/>
+          <w:szCs w:val="8"/>
         </w:rPr>
         <w:t>instructed</w:t>
       </w:r>
@@ -10030,8 +10030,8 @@
         <w:rPr>
           <w:color w:val="231F20"/>
           <w:spacing w:val="-12"/>
-          <w:sz w:val="12"/>
-          <w:szCs w:val="12"/>
+          <w:sz w:val="8"/>
+          <w:szCs w:val="8"/>
         </w:rPr>
         <w:t xml:space="preserve"> </w:t>
       </w:r>
@@ -10039,8 +10039,8 @@
         <w:rPr>
           <w:color w:val="231F20"/>
           <w:spacing w:val="-2"/>
-          <w:sz w:val="12"/>
-          <w:szCs w:val="12"/>
+          <w:sz w:val="8"/>
+          <w:szCs w:val="8"/>
         </w:rPr>
         <w:t>in</w:t>
       </w:r>
@@ -10048,8 +10048,8 @@
         <w:rPr>
           <w:color w:val="231F20"/>
           <w:spacing w:val="-12"/>
-          <w:sz w:val="12"/>
-          <w:szCs w:val="12"/>
+          <w:sz w:val="8"/>
+          <w:szCs w:val="8"/>
         </w:rPr>
         <w:t xml:space="preserve"> </w:t>
       </w:r>
@@ -10057,8 +10057,8 @@
         <w:rPr>
           <w:color w:val="231F20"/>
           <w:spacing w:val="-2"/>
-          <w:sz w:val="12"/>
-          <w:szCs w:val="12"/>
+          <w:sz w:val="8"/>
+          <w:szCs w:val="8"/>
         </w:rPr>
         <w:t>labeling</w:t>
       </w:r>
@@ -10066,8 +10066,8 @@
         <w:rPr>
           <w:color w:val="231F20"/>
           <w:spacing w:val="-12"/>
-          <w:sz w:val="12"/>
-          <w:szCs w:val="12"/>
+          <w:sz w:val="8"/>
+          <w:szCs w:val="8"/>
         </w:rPr>
         <w:t xml:space="preserve"> </w:t>
       </w:r>
@@ -10075,8 +10075,8 @@
         <w:rPr>
           <w:color w:val="231F20"/>
           <w:spacing w:val="-2"/>
-          <w:sz w:val="12"/>
-          <w:szCs w:val="12"/>
+          <w:sz w:val="8"/>
+          <w:szCs w:val="8"/>
         </w:rPr>
         <w:t>may</w:t>
       </w:r>
@@ -10084,8 +10084,8 @@
         <w:rPr>
           <w:color w:val="231F20"/>
           <w:spacing w:val="-12"/>
-          <w:sz w:val="12"/>
-          <w:szCs w:val="12"/>
+          <w:sz w:val="8"/>
+          <w:szCs w:val="8"/>
         </w:rPr>
         <w:t xml:space="preserve"> </w:t>
       </w:r>
@@ -10093,8 +10093,8 @@
         <w:rPr>
           <w:color w:val="231F20"/>
           <w:spacing w:val="-2"/>
-          <w:sz w:val="12"/>
-          <w:szCs w:val="12"/>
+          <w:sz w:val="8"/>
+          <w:szCs w:val="8"/>
         </w:rPr>
         <w:t>result</w:t>
       </w:r>
@@ -10102,8 +10102,8 @@
         <w:rPr>
           <w:color w:val="231F20"/>
           <w:spacing w:val="-12"/>
-          <w:sz w:val="12"/>
-          <w:szCs w:val="12"/>
+          <w:sz w:val="8"/>
+          <w:szCs w:val="8"/>
         </w:rPr>
         <w:t xml:space="preserve"> </w:t>
       </w:r>
@@ -10111,16 +10111,16 @@
         <w:rPr>
           <w:color w:val="231F20"/>
           <w:spacing w:val="-2"/>
-          <w:sz w:val="12"/>
-          <w:szCs w:val="12"/>
+          <w:sz w:val="8"/>
+          <w:szCs w:val="8"/>
         </w:rPr>
         <w:t xml:space="preserve">in </w:t>
       </w:r>
       <w:r>
         <w:rPr>
           <w:color w:val="231F20"/>
-          <w:sz w:val="12"/>
-          <w:szCs w:val="12"/>
+          <w:sz w:val="8"/>
+          <w:szCs w:val="8"/>
         </w:rPr>
         <w:t>missing</w:t>
       </w:r>
@@ -10128,16 +10128,16 @@
         <w:rPr>
           <w:color w:val="231F20"/>
           <w:spacing w:val="-8"/>
-          <w:sz w:val="12"/>
-          <w:szCs w:val="12"/>
-        </w:rPr>
-        <w:t xml:space="preserve"> </w:t>
-      </w:r>
-      <w:r>
-        <w:rPr>
-          <w:color w:val="231F20"/>
-          <w:sz w:val="12"/>
-          <w:szCs w:val="12"/>
+          <w:sz w:val="8"/>
+          <w:szCs w:val="8"/>
+        </w:rPr>
+        <w:t xml:space="preserve"> </w:t>
+      </w:r>
+      <w:r>
+        <w:rPr>
+          <w:color w:val="231F20"/>
+          <w:sz w:val="8"/>
+          <w:szCs w:val="8"/>
         </w:rPr>
         <w:t>a</w:t>
       </w:r>
@@ -10145,16 +10145,16 @@
         <w:rPr>
           <w:color w:val="231F20"/>
           <w:spacing w:val="-8"/>
-          <w:sz w:val="12"/>
-          <w:szCs w:val="12"/>
-        </w:rPr>
-        <w:t xml:space="preserve"> </w:t>
-      </w:r>
-      <w:r>
-        <w:rPr>
-          <w:color w:val="231F20"/>
-          <w:sz w:val="12"/>
-          <w:szCs w:val="12"/>
+          <w:sz w:val="8"/>
+          <w:szCs w:val="8"/>
+        </w:rPr>
+        <w:t xml:space="preserve"> </w:t>
+      </w:r>
+      <w:r>
+        <w:rPr>
+          <w:color w:val="231F20"/>
+          <w:sz w:val="8"/>
+          <w:szCs w:val="8"/>
         </w:rPr>
         <w:t>severe</w:t>
       </w:r>
@@ -10162,16 +10162,16 @@
         <w:rPr>
           <w:color w:val="231F20"/>
           <w:spacing w:val="-8"/>
-          <w:sz w:val="12"/>
-          <w:szCs w:val="12"/>
-        </w:rPr>
-        <w:t xml:space="preserve"> </w:t>
-      </w:r>
-      <w:r>
-        <w:rPr>
-          <w:color w:val="231F20"/>
-          <w:sz w:val="12"/>
-          <w:szCs w:val="12"/>
+          <w:sz w:val="8"/>
+          <w:szCs w:val="8"/>
+        </w:rPr>
+        <w:t xml:space="preserve"> </w:t>
+      </w:r>
+      <w:r>
+        <w:rPr>
+          <w:color w:val="231F20"/>
+          <w:sz w:val="8"/>
+          <w:szCs w:val="8"/>
         </w:rPr>
         <w:t>low</w:t>
       </w:r>
@@ -10179,16 +10179,16 @@
         <w:rPr>
           <w:color w:val="231F20"/>
           <w:spacing w:val="-8"/>
-          <w:sz w:val="12"/>
-          <w:szCs w:val="12"/>
-        </w:rPr>
-        <w:t xml:space="preserve"> </w:t>
-      </w:r>
-      <w:r>
-        <w:rPr>
-          <w:color w:val="231F20"/>
-          <w:sz w:val="12"/>
-          <w:szCs w:val="12"/>
+          <w:sz w:val="8"/>
+          <w:szCs w:val="8"/>
+        </w:rPr>
+        <w:t xml:space="preserve"> </w:t>
+      </w:r>
+      <w:r>
+        <w:rPr>
+          <w:color w:val="231F20"/>
+          <w:sz w:val="8"/>
+          <w:szCs w:val="8"/>
         </w:rPr>
         <w:t>or</w:t>
       </w:r>
@@ -10196,16 +10196,16 @@
         <w:rPr>
           <w:color w:val="231F20"/>
           <w:spacing w:val="-8"/>
-          <w:sz w:val="12"/>
-          <w:szCs w:val="12"/>
-        </w:rPr>
-        <w:t xml:space="preserve"> </w:t>
-      </w:r>
-      <w:r>
-        <w:rPr>
-          <w:color w:val="231F20"/>
-          <w:sz w:val="12"/>
-          <w:szCs w:val="12"/>
+          <w:sz w:val="8"/>
+          <w:szCs w:val="8"/>
+        </w:rPr>
+        <w:t xml:space="preserve"> </w:t>
+      </w:r>
+      <w:r>
+        <w:rPr>
+          <w:color w:val="231F20"/>
+          <w:sz w:val="8"/>
+          <w:szCs w:val="8"/>
         </w:rPr>
         <w:t>high</w:t>
       </w:r>
@@ -10213,16 +10213,16 @@
         <w:rPr>
           <w:color w:val="231F20"/>
           <w:spacing w:val="-8"/>
-          <w:sz w:val="12"/>
-          <w:szCs w:val="12"/>
-        </w:rPr>
-        <w:t xml:space="preserve"> </w:t>
-      </w:r>
-      <w:r>
-        <w:rPr>
-          <w:color w:val="231F20"/>
-          <w:sz w:val="12"/>
-          <w:szCs w:val="12"/>
+          <w:sz w:val="8"/>
+          <w:szCs w:val="8"/>
+        </w:rPr>
+        <w:t xml:space="preserve"> </w:t>
+      </w:r>
+      <w:r>
+        <w:rPr>
+          <w:color w:val="231F20"/>
+          <w:sz w:val="8"/>
+          <w:szCs w:val="8"/>
         </w:rPr>
         <w:t>glucose</w:t>
       </w:r>
@@ -10230,16 +10230,16 @@
         <w:rPr>
           <w:color w:val="231F20"/>
           <w:spacing w:val="-8"/>
-          <w:sz w:val="12"/>
-          <w:szCs w:val="12"/>
-        </w:rPr>
-        <w:t xml:space="preserve"> </w:t>
-      </w:r>
-      <w:r>
-        <w:rPr>
-          <w:color w:val="231F20"/>
-          <w:sz w:val="12"/>
-          <w:szCs w:val="12"/>
+          <w:sz w:val="8"/>
+          <w:szCs w:val="8"/>
+        </w:rPr>
+        <w:t xml:space="preserve"> </w:t>
+      </w:r>
+      <w:r>
+        <w:rPr>
+          <w:color w:val="231F20"/>
+          <w:sz w:val="8"/>
+          <w:szCs w:val="8"/>
         </w:rPr>
         <w:t>event</w:t>
       </w:r>
@@ -10247,16 +10247,16 @@
         <w:rPr>
           <w:color w:val="231F20"/>
           <w:spacing w:val="-8"/>
-          <w:sz w:val="12"/>
-          <w:szCs w:val="12"/>
-        </w:rPr>
-        <w:t xml:space="preserve"> </w:t>
-      </w:r>
-      <w:r>
-        <w:rPr>
-          <w:color w:val="231F20"/>
-          <w:sz w:val="12"/>
-          <w:szCs w:val="12"/>
+          <w:sz w:val="8"/>
+          <w:szCs w:val="8"/>
+        </w:rPr>
+        <w:t xml:space="preserve"> </w:t>
+      </w:r>
+      <w:r>
+        <w:rPr>
+          <w:color w:val="231F20"/>
+          <w:sz w:val="8"/>
+          <w:szCs w:val="8"/>
         </w:rPr>
         <w:t>and/or</w:t>
       </w:r>
@@ -10264,16 +10264,16 @@
         <w:rPr>
           <w:color w:val="231F20"/>
           <w:spacing w:val="-8"/>
-          <w:sz w:val="12"/>
-          <w:szCs w:val="12"/>
-        </w:rPr>
-        <w:t xml:space="preserve"> </w:t>
-      </w:r>
-      <w:r>
-        <w:rPr>
-          <w:color w:val="231F20"/>
-          <w:sz w:val="12"/>
-          <w:szCs w:val="12"/>
+          <w:sz w:val="8"/>
+          <w:szCs w:val="8"/>
+        </w:rPr>
+        <w:t xml:space="preserve"> </w:t>
+      </w:r>
+      <w:r>
+        <w:rPr>
+          <w:color w:val="231F20"/>
+          <w:sz w:val="8"/>
+          <w:szCs w:val="8"/>
         </w:rPr>
         <w:t>making</w:t>
       </w:r>
@@ -10281,16 +10281,16 @@
         <w:rPr>
           <w:color w:val="231F20"/>
           <w:spacing w:val="-8"/>
-          <w:sz w:val="12"/>
-          <w:szCs w:val="12"/>
-        </w:rPr>
-        <w:t xml:space="preserve"> </w:t>
-      </w:r>
-      <w:r>
-        <w:rPr>
-          <w:color w:val="231F20"/>
-          <w:sz w:val="12"/>
-          <w:szCs w:val="12"/>
+          <w:sz w:val="8"/>
+          <w:szCs w:val="8"/>
+        </w:rPr>
+        <w:t xml:space="preserve"> </w:t>
+      </w:r>
+      <w:r>
+        <w:rPr>
+          <w:color w:val="231F20"/>
+          <w:sz w:val="8"/>
+          <w:szCs w:val="8"/>
         </w:rPr>
         <w:t>a</w:t>
       </w:r>
@@ -10298,16 +10298,16 @@
         <w:rPr>
           <w:color w:val="231F20"/>
           <w:spacing w:val="-8"/>
-          <w:sz w:val="12"/>
-          <w:szCs w:val="12"/>
-        </w:rPr>
-        <w:t xml:space="preserve"> </w:t>
-      </w:r>
-      <w:r>
-        <w:rPr>
-          <w:color w:val="231F20"/>
-          <w:sz w:val="12"/>
-          <w:szCs w:val="12"/>
+          <w:sz w:val="8"/>
+          <w:szCs w:val="8"/>
+        </w:rPr>
+        <w:t xml:space="preserve"> </w:t>
+      </w:r>
+      <w:r>
+        <w:rPr>
+          <w:color w:val="231F20"/>
+          <w:sz w:val="8"/>
+          <w:szCs w:val="8"/>
         </w:rPr>
         <w:t>treatment</w:t>
       </w:r>
@@ -10315,16 +10315,16 @@
         <w:rPr>
           <w:color w:val="231F20"/>
           <w:spacing w:val="-8"/>
-          <w:sz w:val="12"/>
-          <w:szCs w:val="12"/>
-        </w:rPr>
-        <w:t xml:space="preserve"> </w:t>
-      </w:r>
-      <w:r>
-        <w:rPr>
-          <w:color w:val="231F20"/>
-          <w:sz w:val="12"/>
-          <w:szCs w:val="12"/>
+          <w:sz w:val="8"/>
+          <w:szCs w:val="8"/>
+        </w:rPr>
+        <w:t xml:space="preserve"> </w:t>
+      </w:r>
+      <w:r>
+        <w:rPr>
+          <w:color w:val="231F20"/>
+          <w:sz w:val="8"/>
+          <w:szCs w:val="8"/>
         </w:rPr>
         <w:t>decision,</w:t>
       </w:r>
@@ -10332,16 +10332,16 @@
         <w:rPr>
           <w:color w:val="231F20"/>
           <w:spacing w:val="-8"/>
-          <w:sz w:val="12"/>
-          <w:szCs w:val="12"/>
-        </w:rPr>
-        <w:t xml:space="preserve"> </w:t>
-      </w:r>
-      <w:r>
-        <w:rPr>
-          <w:color w:val="231F20"/>
-          <w:sz w:val="12"/>
-          <w:szCs w:val="12"/>
+          <w:sz w:val="8"/>
+          <w:szCs w:val="8"/>
+        </w:rPr>
+        <w:t xml:space="preserve"> </w:t>
+      </w:r>
+      <w:r>
+        <w:rPr>
+          <w:color w:val="231F20"/>
+          <w:sz w:val="8"/>
+          <w:szCs w:val="8"/>
         </w:rPr>
         <w:t>resulting</w:t>
       </w:r>
@@ -10349,16 +10349,16 @@
         <w:rPr>
           <w:color w:val="231F20"/>
           <w:spacing w:val="-8"/>
-          <w:sz w:val="12"/>
-          <w:szCs w:val="12"/>
-        </w:rPr>
-        <w:t xml:space="preserve"> </w:t>
-      </w:r>
-      <w:r>
-        <w:rPr>
-          <w:color w:val="231F20"/>
-          <w:sz w:val="12"/>
-          <w:szCs w:val="12"/>
+          <w:sz w:val="8"/>
+          <w:szCs w:val="8"/>
+        </w:rPr>
+        <w:t xml:space="preserve"> </w:t>
+      </w:r>
+      <w:r>
+        <w:rPr>
+          <w:color w:val="231F20"/>
+          <w:sz w:val="8"/>
+          <w:szCs w:val="8"/>
         </w:rPr>
         <w:t>in</w:t>
       </w:r>
@@ -10366,16 +10366,16 @@
         <w:rPr>
           <w:color w:val="231F20"/>
           <w:spacing w:val="-8"/>
-          <w:sz w:val="12"/>
-          <w:szCs w:val="12"/>
-        </w:rPr>
-        <w:t xml:space="preserve"> </w:t>
-      </w:r>
-      <w:r>
-        <w:rPr>
-          <w:color w:val="231F20"/>
-          <w:sz w:val="12"/>
-          <w:szCs w:val="12"/>
+          <w:sz w:val="8"/>
+          <w:szCs w:val="8"/>
+        </w:rPr>
+        <w:t xml:space="preserve"> </w:t>
+      </w:r>
+      <w:r>
+        <w:rPr>
+          <w:color w:val="231F20"/>
+          <w:sz w:val="8"/>
+          <w:szCs w:val="8"/>
         </w:rPr>
         <w:t>injury.</w:t>
       </w:r>
@@ -10383,16 +10383,16 @@
         <w:rPr>
           <w:color w:val="231F20"/>
           <w:spacing w:val="-8"/>
-          <w:sz w:val="12"/>
-          <w:szCs w:val="12"/>
-        </w:rPr>
-        <w:t xml:space="preserve"> </w:t>
-      </w:r>
-      <w:r>
-        <w:rPr>
-          <w:color w:val="231F20"/>
-          <w:sz w:val="12"/>
-          <w:szCs w:val="12"/>
+          <w:sz w:val="8"/>
+          <w:szCs w:val="8"/>
+        </w:rPr>
+        <w:t xml:space="preserve"> </w:t>
+      </w:r>
+      <w:r>
+        <w:rPr>
+          <w:color w:val="231F20"/>
+          <w:sz w:val="8"/>
+          <w:szCs w:val="8"/>
         </w:rPr>
         <w:t>If</w:t>
       </w:r>
@@ -10400,16 +10400,16 @@
         <w:rPr>
           <w:color w:val="231F20"/>
           <w:spacing w:val="-8"/>
-          <w:sz w:val="12"/>
-          <w:szCs w:val="12"/>
-        </w:rPr>
-        <w:t xml:space="preserve"> </w:t>
-      </w:r>
-      <w:r>
-        <w:rPr>
-          <w:color w:val="231F20"/>
-          <w:sz w:val="12"/>
-          <w:szCs w:val="12"/>
+          <w:sz w:val="8"/>
+          <w:szCs w:val="8"/>
+        </w:rPr>
+        <w:t xml:space="preserve"> </w:t>
+      </w:r>
+      <w:r>
+        <w:rPr>
+          <w:color w:val="231F20"/>
+          <w:sz w:val="8"/>
+          <w:szCs w:val="8"/>
         </w:rPr>
         <w:t>glucose</w:t>
       </w:r>
@@ -10417,16 +10417,16 @@
         <w:rPr>
           <w:color w:val="231F20"/>
           <w:spacing w:val="-8"/>
-          <w:sz w:val="12"/>
-          <w:szCs w:val="12"/>
-        </w:rPr>
-        <w:t xml:space="preserve"> </w:t>
-      </w:r>
-      <w:r>
-        <w:rPr>
-          <w:color w:val="231F20"/>
-          <w:sz w:val="12"/>
-          <w:szCs w:val="12"/>
+          <w:sz w:val="8"/>
+          <w:szCs w:val="8"/>
+        </w:rPr>
+        <w:t xml:space="preserve"> </w:t>
+      </w:r>
+      <w:r>
+        <w:rPr>
+          <w:color w:val="231F20"/>
+          <w:sz w:val="8"/>
+          <w:szCs w:val="8"/>
         </w:rPr>
         <w:t>alarms</w:t>
       </w:r>
@@ -10434,16 +10434,16 @@
         <w:rPr>
           <w:color w:val="231F20"/>
           <w:spacing w:val="-8"/>
-          <w:sz w:val="12"/>
-          <w:szCs w:val="12"/>
-        </w:rPr>
-        <w:t xml:space="preserve"> </w:t>
-      </w:r>
-      <w:r>
-        <w:rPr>
-          <w:color w:val="231F20"/>
-          <w:sz w:val="12"/>
-          <w:szCs w:val="12"/>
+          <w:sz w:val="8"/>
+          <w:szCs w:val="8"/>
+        </w:rPr>
+        <w:t xml:space="preserve"> </w:t>
+      </w:r>
+      <w:r>
+        <w:rPr>
+          <w:color w:val="231F20"/>
+          <w:sz w:val="8"/>
+          <w:szCs w:val="8"/>
         </w:rPr>
         <w:t>and</w:t>
       </w:r>
@@ -10451,16 +10451,16 @@
         <w:rPr>
           <w:color w:val="231F20"/>
           <w:spacing w:val="-8"/>
-          <w:sz w:val="12"/>
-          <w:szCs w:val="12"/>
-        </w:rPr>
-        <w:t xml:space="preserve"> </w:t>
-      </w:r>
-      <w:r>
-        <w:rPr>
-          <w:color w:val="231F20"/>
-          <w:sz w:val="12"/>
-          <w:szCs w:val="12"/>
+          <w:sz w:val="8"/>
+          <w:szCs w:val="8"/>
+        </w:rPr>
+        <w:t xml:space="preserve"> </w:t>
+      </w:r>
+      <w:r>
+        <w:rPr>
+          <w:color w:val="231F20"/>
+          <w:sz w:val="8"/>
+          <w:szCs w:val="8"/>
         </w:rPr>
         <w:t>readings do</w:t>
       </w:r>
@@ -10468,16 +10468,16 @@
         <w:rPr>
           <w:color w:val="231F20"/>
           <w:spacing w:val="-5"/>
-          <w:sz w:val="12"/>
-          <w:szCs w:val="12"/>
-        </w:rPr>
-        <w:t xml:space="preserve"> </w:t>
-      </w:r>
-      <w:r>
-        <w:rPr>
-          <w:color w:val="231F20"/>
-          <w:sz w:val="12"/>
-          <w:szCs w:val="12"/>
+          <w:sz w:val="8"/>
+          <w:szCs w:val="8"/>
+        </w:rPr>
+        <w:t xml:space="preserve"> </w:t>
+      </w:r>
+      <w:r>
+        <w:rPr>
+          <w:color w:val="231F20"/>
+          <w:sz w:val="8"/>
+          <w:szCs w:val="8"/>
         </w:rPr>
         <w:t>not</w:t>
       </w:r>
@@ -10485,16 +10485,16 @@
         <w:rPr>
           <w:color w:val="231F20"/>
           <w:spacing w:val="-5"/>
-          <w:sz w:val="12"/>
-          <w:szCs w:val="12"/>
-        </w:rPr>
-        <w:t xml:space="preserve"> </w:t>
-      </w:r>
-      <w:r>
-        <w:rPr>
-          <w:color w:val="231F20"/>
-          <w:sz w:val="12"/>
-          <w:szCs w:val="12"/>
+          <w:sz w:val="8"/>
+          <w:szCs w:val="8"/>
+        </w:rPr>
+        <w:t xml:space="preserve"> </w:t>
+      </w:r>
+      <w:r>
+        <w:rPr>
+          <w:color w:val="231F20"/>
+          <w:sz w:val="8"/>
+          <w:szCs w:val="8"/>
         </w:rPr>
         <w:t>match</w:t>
       </w:r>
@@ -10502,16 +10502,16 @@
         <w:rPr>
           <w:color w:val="231F20"/>
           <w:spacing w:val="-5"/>
-          <w:sz w:val="12"/>
-          <w:szCs w:val="12"/>
-        </w:rPr>
-        <w:t xml:space="preserve"> </w:t>
-      </w:r>
-      <w:r>
-        <w:rPr>
-          <w:color w:val="231F20"/>
-          <w:sz w:val="12"/>
-          <w:szCs w:val="12"/>
+          <w:sz w:val="8"/>
+          <w:szCs w:val="8"/>
+        </w:rPr>
+        <w:t xml:space="preserve"> </w:t>
+      </w:r>
+      <w:r>
+        <w:rPr>
+          <w:color w:val="231F20"/>
+          <w:sz w:val="8"/>
+          <w:szCs w:val="8"/>
         </w:rPr>
         <w:t>symptoms</w:t>
       </w:r>
@@ -10519,16 +10519,16 @@
         <w:rPr>
           <w:color w:val="231F20"/>
           <w:spacing w:val="-5"/>
-          <w:sz w:val="12"/>
-          <w:szCs w:val="12"/>
-        </w:rPr>
-        <w:t xml:space="preserve"> </w:t>
-      </w:r>
-      <w:r>
-        <w:rPr>
-          <w:color w:val="231F20"/>
-          <w:sz w:val="12"/>
-          <w:szCs w:val="12"/>
+          <w:sz w:val="8"/>
+          <w:szCs w:val="8"/>
+        </w:rPr>
+        <w:t xml:space="preserve"> </w:t>
+      </w:r>
+      <w:r>
+        <w:rPr>
+          <w:color w:val="231F20"/>
+          <w:sz w:val="8"/>
+          <w:szCs w:val="8"/>
         </w:rPr>
         <w:t>or</w:t>
       </w:r>
@@ -10536,16 +10536,16 @@
         <w:rPr>
           <w:color w:val="231F20"/>
           <w:spacing w:val="-5"/>
-          <w:sz w:val="12"/>
-          <w:szCs w:val="12"/>
-        </w:rPr>
-        <w:t xml:space="preserve"> </w:t>
-      </w:r>
-      <w:r>
-        <w:rPr>
-          <w:color w:val="231F20"/>
-          <w:sz w:val="12"/>
-          <w:szCs w:val="12"/>
+          <w:sz w:val="8"/>
+          <w:szCs w:val="8"/>
+        </w:rPr>
+        <w:t xml:space="preserve"> </w:t>
+      </w:r>
+      <w:r>
+        <w:rPr>
+          <w:color w:val="231F20"/>
+          <w:sz w:val="8"/>
+          <w:szCs w:val="8"/>
         </w:rPr>
         <w:t>expectations,</w:t>
       </w:r>
@@ -10553,16 +10553,16 @@
         <w:rPr>
           <w:color w:val="231F20"/>
           <w:spacing w:val="-5"/>
-          <w:sz w:val="12"/>
-          <w:szCs w:val="12"/>
-        </w:rPr>
-        <w:t xml:space="preserve"> </w:t>
-      </w:r>
-      <w:r>
-        <w:rPr>
-          <w:color w:val="231F20"/>
-          <w:sz w:val="12"/>
-          <w:szCs w:val="12"/>
+          <w:sz w:val="8"/>
+          <w:szCs w:val="8"/>
+        </w:rPr>
+        <w:t xml:space="preserve"> </w:t>
+      </w:r>
+      <w:r>
+        <w:rPr>
+          <w:color w:val="231F20"/>
+          <w:sz w:val="8"/>
+          <w:szCs w:val="8"/>
         </w:rPr>
         <w:t>use</w:t>
       </w:r>
@@ -10570,16 +10570,16 @@
         <w:rPr>
           <w:color w:val="231F20"/>
           <w:spacing w:val="-5"/>
-          <w:sz w:val="12"/>
-          <w:szCs w:val="12"/>
-        </w:rPr>
-        <w:t xml:space="preserve"> </w:t>
-      </w:r>
-      <w:r>
-        <w:rPr>
-          <w:color w:val="231F20"/>
-          <w:sz w:val="12"/>
-          <w:szCs w:val="12"/>
+          <w:sz w:val="8"/>
+          <w:szCs w:val="8"/>
+        </w:rPr>
+        <w:t xml:space="preserve"> </w:t>
+      </w:r>
+      <w:r>
+        <w:rPr>
+          <w:color w:val="231F20"/>
+          <w:sz w:val="8"/>
+          <w:szCs w:val="8"/>
         </w:rPr>
         <w:t>a</w:t>
       </w:r>
@@ -10587,16 +10587,16 @@
         <w:rPr>
           <w:color w:val="231F20"/>
           <w:spacing w:val="-5"/>
-          <w:sz w:val="12"/>
-          <w:szCs w:val="12"/>
-        </w:rPr>
-        <w:t xml:space="preserve"> </w:t>
-      </w:r>
-      <w:r>
-        <w:rPr>
-          <w:color w:val="231F20"/>
-          <w:sz w:val="12"/>
-          <w:szCs w:val="12"/>
+          <w:sz w:val="8"/>
+          <w:szCs w:val="8"/>
+        </w:rPr>
+        <w:t xml:space="preserve"> </w:t>
+      </w:r>
+      <w:r>
+        <w:rPr>
+          <w:color w:val="231F20"/>
+          <w:sz w:val="8"/>
+          <w:szCs w:val="8"/>
         </w:rPr>
         <w:t>fingerstick</w:t>
       </w:r>
@@ -10604,16 +10604,16 @@
         <w:rPr>
           <w:color w:val="231F20"/>
           <w:spacing w:val="-5"/>
-          <w:sz w:val="12"/>
-          <w:szCs w:val="12"/>
-        </w:rPr>
-        <w:t xml:space="preserve"> </w:t>
-      </w:r>
-      <w:r>
-        <w:rPr>
-          <w:color w:val="231F20"/>
-          <w:sz w:val="12"/>
-          <w:szCs w:val="12"/>
+          <w:sz w:val="8"/>
+          <w:szCs w:val="8"/>
+        </w:rPr>
+        <w:t xml:space="preserve"> </w:t>
+      </w:r>
+      <w:r>
+        <w:rPr>
+          <w:color w:val="231F20"/>
+          <w:sz w:val="8"/>
+          <w:szCs w:val="8"/>
         </w:rPr>
         <w:t>value</w:t>
       </w:r>
@@ -10621,16 +10621,16 @@
         <w:rPr>
           <w:color w:val="231F20"/>
           <w:spacing w:val="-5"/>
-          <w:sz w:val="12"/>
-          <w:szCs w:val="12"/>
-        </w:rPr>
-        <w:t xml:space="preserve"> </w:t>
-      </w:r>
-      <w:r>
-        <w:rPr>
-          <w:color w:val="231F20"/>
-          <w:sz w:val="12"/>
-          <w:szCs w:val="12"/>
+          <w:sz w:val="8"/>
+          <w:szCs w:val="8"/>
+        </w:rPr>
+        <w:t xml:space="preserve"> </w:t>
+      </w:r>
+      <w:r>
+        <w:rPr>
+          <w:color w:val="231F20"/>
+          <w:sz w:val="8"/>
+          <w:szCs w:val="8"/>
         </w:rPr>
         <w:t>from</w:t>
       </w:r>
@@ -10638,16 +10638,16 @@
         <w:rPr>
           <w:color w:val="231F20"/>
           <w:spacing w:val="-5"/>
-          <w:sz w:val="12"/>
-          <w:szCs w:val="12"/>
-        </w:rPr>
-        <w:t xml:space="preserve"> </w:t>
-      </w:r>
-      <w:r>
-        <w:rPr>
-          <w:color w:val="231F20"/>
-          <w:sz w:val="12"/>
-          <w:szCs w:val="12"/>
+          <w:sz w:val="8"/>
+          <w:szCs w:val="8"/>
+        </w:rPr>
+        <w:t xml:space="preserve"> </w:t>
+      </w:r>
+      <w:r>
+        <w:rPr>
+          <w:color w:val="231F20"/>
+          <w:sz w:val="8"/>
+          <w:szCs w:val="8"/>
         </w:rPr>
         <w:t>a</w:t>
       </w:r>
@@ -10655,16 +10655,16 @@
         <w:rPr>
           <w:color w:val="231F20"/>
           <w:spacing w:val="-5"/>
-          <w:sz w:val="12"/>
-          <w:szCs w:val="12"/>
-        </w:rPr>
-        <w:t xml:space="preserve"> </w:t>
-      </w:r>
-      <w:r>
-        <w:rPr>
-          <w:color w:val="231F20"/>
-          <w:sz w:val="12"/>
-          <w:szCs w:val="12"/>
+          <w:sz w:val="8"/>
+          <w:szCs w:val="8"/>
+        </w:rPr>
+        <w:t xml:space="preserve"> </w:t>
+      </w:r>
+      <w:r>
+        <w:rPr>
+          <w:color w:val="231F20"/>
+          <w:sz w:val="8"/>
+          <w:szCs w:val="8"/>
         </w:rPr>
         <w:t>blood</w:t>
       </w:r>
@@ -10672,16 +10672,16 @@
         <w:rPr>
           <w:color w:val="231F20"/>
           <w:spacing w:val="-5"/>
-          <w:sz w:val="12"/>
-          <w:szCs w:val="12"/>
-        </w:rPr>
-        <w:t xml:space="preserve"> </w:t>
-      </w:r>
-      <w:r>
-        <w:rPr>
-          <w:color w:val="231F20"/>
-          <w:sz w:val="12"/>
-          <w:szCs w:val="12"/>
+          <w:sz w:val="8"/>
+          <w:szCs w:val="8"/>
+        </w:rPr>
+        <w:t xml:space="preserve"> </w:t>
+      </w:r>
+      <w:r>
+        <w:rPr>
+          <w:color w:val="231F20"/>
+          <w:sz w:val="8"/>
+          <w:szCs w:val="8"/>
         </w:rPr>
         <w:t>glucose</w:t>
       </w:r>
@@ -10689,16 +10689,16 @@
         <w:rPr>
           <w:color w:val="231F20"/>
           <w:spacing w:val="-5"/>
-          <w:sz w:val="12"/>
-          <w:szCs w:val="12"/>
-        </w:rPr>
-        <w:t xml:space="preserve"> </w:t>
-      </w:r>
-      <w:r>
-        <w:rPr>
-          <w:color w:val="231F20"/>
-          <w:sz w:val="12"/>
-          <w:szCs w:val="12"/>
+          <w:sz w:val="8"/>
+          <w:szCs w:val="8"/>
+        </w:rPr>
+        <w:t xml:space="preserve"> </w:t>
+      </w:r>
+      <w:r>
+        <w:rPr>
+          <w:color w:val="231F20"/>
+          <w:sz w:val="8"/>
+          <w:szCs w:val="8"/>
         </w:rPr>
         <w:t>meter</w:t>
       </w:r>
@@ -10706,16 +10706,16 @@
         <w:rPr>
           <w:color w:val="231F20"/>
           <w:spacing w:val="-5"/>
-          <w:sz w:val="12"/>
-          <w:szCs w:val="12"/>
-        </w:rPr>
-        <w:t xml:space="preserve"> </w:t>
-      </w:r>
-      <w:r>
-        <w:rPr>
-          <w:color w:val="231F20"/>
-          <w:sz w:val="12"/>
-          <w:szCs w:val="12"/>
+          <w:sz w:val="8"/>
+          <w:szCs w:val="8"/>
+        </w:rPr>
+        <w:t xml:space="preserve"> </w:t>
+      </w:r>
+      <w:r>
+        <w:rPr>
+          <w:color w:val="231F20"/>
+          <w:sz w:val="8"/>
+          <w:szCs w:val="8"/>
         </w:rPr>
         <w:t>for</w:t>
       </w:r>
@@ -10723,16 +10723,16 @@
         <w:rPr>
           <w:color w:val="231F20"/>
           <w:spacing w:val="-5"/>
-          <w:sz w:val="12"/>
-          <w:szCs w:val="12"/>
-        </w:rPr>
-        <w:t xml:space="preserve"> </w:t>
-      </w:r>
-      <w:r>
-        <w:rPr>
-          <w:color w:val="231F20"/>
-          <w:sz w:val="12"/>
-          <w:szCs w:val="12"/>
+          <w:sz w:val="8"/>
+          <w:szCs w:val="8"/>
+        </w:rPr>
+        <w:t xml:space="preserve"> </w:t>
+      </w:r>
+      <w:r>
+        <w:rPr>
+          <w:color w:val="231F20"/>
+          <w:sz w:val="8"/>
+          <w:szCs w:val="8"/>
         </w:rPr>
         <w:t>treatment</w:t>
       </w:r>
@@ -10740,16 +10740,16 @@
         <w:rPr>
           <w:color w:val="231F20"/>
           <w:spacing w:val="-5"/>
-          <w:sz w:val="12"/>
-          <w:szCs w:val="12"/>
-        </w:rPr>
-        <w:t xml:space="preserve"> </w:t>
-      </w:r>
-      <w:r>
-        <w:rPr>
-          <w:color w:val="231F20"/>
-          <w:sz w:val="12"/>
-          <w:szCs w:val="12"/>
+          <w:sz w:val="8"/>
+          <w:szCs w:val="8"/>
+        </w:rPr>
+        <w:t xml:space="preserve"> </w:t>
+      </w:r>
+      <w:r>
+        <w:rPr>
+          <w:color w:val="231F20"/>
+          <w:sz w:val="8"/>
+          <w:szCs w:val="8"/>
         </w:rPr>
         <w:t>decisions.</w:t>
       </w:r>
@@ -10757,16 +10757,16 @@
         <w:rPr>
           <w:color w:val="231F20"/>
           <w:spacing w:val="-5"/>
-          <w:sz w:val="12"/>
-          <w:szCs w:val="12"/>
-        </w:rPr>
-        <w:t xml:space="preserve"> </w:t>
-      </w:r>
-      <w:r>
-        <w:rPr>
-          <w:color w:val="231F20"/>
-          <w:sz w:val="12"/>
-          <w:szCs w:val="12"/>
+          <w:sz w:val="8"/>
+          <w:szCs w:val="8"/>
+        </w:rPr>
+        <w:t xml:space="preserve"> </w:t>
+      </w:r>
+      <w:r>
+        <w:rPr>
+          <w:color w:val="231F20"/>
+          <w:sz w:val="8"/>
+          <w:szCs w:val="8"/>
         </w:rPr>
         <w:t>Seek</w:t>
       </w:r>
@@ -10774,16 +10774,16 @@
         <w:rPr>
           <w:color w:val="231F20"/>
           <w:spacing w:val="-5"/>
-          <w:sz w:val="12"/>
-          <w:szCs w:val="12"/>
-        </w:rPr>
-        <w:t xml:space="preserve"> </w:t>
-      </w:r>
-      <w:r>
-        <w:rPr>
-          <w:color w:val="231F20"/>
-          <w:sz w:val="12"/>
-          <w:szCs w:val="12"/>
+          <w:sz w:val="8"/>
+          <w:szCs w:val="8"/>
+        </w:rPr>
+        <w:t xml:space="preserve"> </w:t>
+      </w:r>
+      <w:r>
+        <w:rPr>
+          <w:color w:val="231F20"/>
+          <w:sz w:val="8"/>
+          <w:szCs w:val="8"/>
         </w:rPr>
         <w:t>medical</w:t>
       </w:r>
@@ -10794,15 +10794,15 @@
         <w:spacing w:before="2"/>
         <w:ind w:right="1581"/>
         <w:rPr>
-          <w:sz w:val="12"/>
-          <w:szCs w:val="12"/>
+          <w:sz w:val="8"/>
+          <w:szCs w:val="8"/>
         </w:rPr>
       </w:pPr>
       <w:r>
         <w:rPr>
           <w:color w:val="231F20"/>
-          <w:sz w:val="12"/>
-          <w:szCs w:val="12"/>
+          <w:sz w:val="8"/>
+          <w:szCs w:val="8"/>
         </w:rPr>
         <w:t>attention when appropriate or contact Abbott at 855-632-8658 or https://</w:t>
       </w:r>
@@ -10810,8 +10810,8 @@
         <w:r>
           <w:rPr>
             <w:color w:val="231F20"/>
-            <w:sz w:val="12"/>
-            <w:szCs w:val="12"/>
+            <w:sz w:val="8"/>
+            <w:szCs w:val="8"/>
           </w:rPr>
           <w:t>www.FreeStyle.abbott/us-en/safety-information.html</w:t>
         </w:r>
@@ -10819,8 +10819,8 @@
       <w:r>
         <w:rPr>
           <w:color w:val="231F20"/>
-          <w:sz w:val="12"/>
-          <w:szCs w:val="12"/>
+          <w:sz w:val="8"/>
+          <w:szCs w:val="8"/>
         </w:rPr>
         <w:t xml:space="preserve"> for safety</w:t>
       </w:r>
@@ -10828,16 +10828,16 @@
         <w:rPr>
           <w:color w:val="231F20"/>
           <w:spacing w:val="-13"/>
-          <w:sz w:val="12"/>
-          <w:szCs w:val="12"/>
-        </w:rPr>
-        <w:t xml:space="preserve"> </w:t>
-      </w:r>
-      <w:r>
-        <w:rPr>
-          <w:color w:val="231F20"/>
-          <w:sz w:val="12"/>
-          <w:szCs w:val="12"/>
+          <w:sz w:val="8"/>
+          <w:szCs w:val="8"/>
+        </w:rPr>
+        <w:t xml:space="preserve"> </w:t>
+      </w:r>
+      <w:r>
+        <w:rPr>
+          <w:color w:val="231F20"/>
+          <w:sz w:val="8"/>
+          <w:szCs w:val="8"/>
         </w:rPr>
         <w:t>info.</w:t>
       </w:r>
@@ -10847,15 +10847,15 @@
         <w:pStyle w:val="BodyText"/>
         <w:spacing w:before="62" w:line="193" w:lineRule="exact"/>
         <w:rPr>
-          <w:sz w:val="12"/>
-          <w:szCs w:val="12"/>
+          <w:sz w:val="8"/>
+          <w:szCs w:val="8"/>
         </w:rPr>
       </w:pPr>
       <w:r>
         <w:rPr>
           <w:color w:val="231F20"/>
-          <w:sz w:val="12"/>
-          <w:szCs w:val="12"/>
+          <w:sz w:val="8"/>
+          <w:szCs w:val="8"/>
         </w:rPr>
         <w:t>The</w:t>
       </w:r>
@@ -10863,16 +10863,16 @@
         <w:rPr>
           <w:color w:val="231F20"/>
           <w:spacing w:val="-10"/>
-          <w:sz w:val="12"/>
-          <w:szCs w:val="12"/>
-        </w:rPr>
-        <w:t xml:space="preserve"> </w:t>
-      </w:r>
-      <w:r>
-        <w:rPr>
-          <w:color w:val="231F20"/>
-          <w:sz w:val="12"/>
-          <w:szCs w:val="12"/>
+          <w:sz w:val="8"/>
+          <w:szCs w:val="8"/>
+        </w:rPr>
+        <w:t xml:space="preserve"> </w:t>
+      </w:r>
+      <w:r>
+        <w:rPr>
+          <w:color w:val="231F20"/>
+          <w:sz w:val="8"/>
+          <w:szCs w:val="8"/>
         </w:rPr>
         <w:t>sensor</w:t>
       </w:r>
@@ -10880,16 +10880,16 @@
         <w:rPr>
           <w:color w:val="231F20"/>
           <w:spacing w:val="-10"/>
-          <w:sz w:val="12"/>
-          <w:szCs w:val="12"/>
-        </w:rPr>
-        <w:t xml:space="preserve"> </w:t>
-      </w:r>
-      <w:r>
-        <w:rPr>
-          <w:color w:val="231F20"/>
-          <w:sz w:val="12"/>
-          <w:szCs w:val="12"/>
+          <w:sz w:val="8"/>
+          <w:szCs w:val="8"/>
+        </w:rPr>
+        <w:t xml:space="preserve"> </w:t>
+      </w:r>
+      <w:r>
+        <w:rPr>
+          <w:color w:val="231F20"/>
+          <w:sz w:val="8"/>
+          <w:szCs w:val="8"/>
         </w:rPr>
         <w:t>housing,</w:t>
       </w:r>
@@ -10897,8 +10897,8 @@
         <w:rPr>
           <w:color w:val="231F20"/>
           <w:spacing w:val="-10"/>
-          <w:sz w:val="12"/>
-          <w:szCs w:val="12"/>
+          <w:sz w:val="8"/>
+          <w:szCs w:val="8"/>
         </w:rPr>
         <w:t xml:space="preserve"> </w:t>
       </w:r>
@@ -10906,8 +10906,8 @@
       <w:r>
         <w:rPr>
           <w:color w:val="231F20"/>
-          <w:sz w:val="12"/>
-          <w:szCs w:val="12"/>
+          <w:sz w:val="8"/>
+          <w:szCs w:val="8"/>
         </w:rPr>
         <w:t>FreeStyle</w:t>
       </w:r>
@@ -10915,8 +10915,8 @@
       <w:r>
         <w:rPr>
           <w:color w:val="231F20"/>
-          <w:sz w:val="12"/>
-          <w:szCs w:val="12"/>
+          <w:sz w:val="8"/>
+          <w:szCs w:val="8"/>
         </w:rPr>
         <w:t>,</w:t>
       </w:r>
@@ -10924,16 +10924,16 @@
         <w:rPr>
           <w:color w:val="231F20"/>
           <w:spacing w:val="-10"/>
-          <w:sz w:val="12"/>
-          <w:szCs w:val="12"/>
-        </w:rPr>
-        <w:t xml:space="preserve"> </w:t>
-      </w:r>
-      <w:r>
-        <w:rPr>
-          <w:color w:val="231F20"/>
-          <w:sz w:val="12"/>
-          <w:szCs w:val="12"/>
+          <w:sz w:val="8"/>
+          <w:szCs w:val="8"/>
+        </w:rPr>
+        <w:t xml:space="preserve"> </w:t>
+      </w:r>
+      <w:r>
+        <w:rPr>
+          <w:color w:val="231F20"/>
+          <w:sz w:val="8"/>
+          <w:szCs w:val="8"/>
         </w:rPr>
         <w:t>Libre,</w:t>
       </w:r>
@@ -10941,16 +10941,16 @@
         <w:rPr>
           <w:color w:val="231F20"/>
           <w:spacing w:val="-10"/>
-          <w:sz w:val="12"/>
-          <w:szCs w:val="12"/>
-        </w:rPr>
-        <w:t xml:space="preserve"> </w:t>
-      </w:r>
-      <w:r>
-        <w:rPr>
-          <w:color w:val="231F20"/>
-          <w:sz w:val="12"/>
-          <w:szCs w:val="12"/>
+          <w:sz w:val="8"/>
+          <w:szCs w:val="8"/>
+        </w:rPr>
+        <w:t xml:space="preserve"> </w:t>
+      </w:r>
+      <w:r>
+        <w:rPr>
+          <w:color w:val="231F20"/>
+          <w:sz w:val="8"/>
+          <w:szCs w:val="8"/>
         </w:rPr>
         <w:t>and</w:t>
       </w:r>
@@ -10958,16 +10958,16 @@
         <w:rPr>
           <w:color w:val="231F20"/>
           <w:spacing w:val="-10"/>
-          <w:sz w:val="12"/>
-          <w:szCs w:val="12"/>
-        </w:rPr>
-        <w:t xml:space="preserve"> </w:t>
-      </w:r>
-      <w:r>
-        <w:rPr>
-          <w:color w:val="231F20"/>
-          <w:sz w:val="12"/>
-          <w:szCs w:val="12"/>
+          <w:sz w:val="8"/>
+          <w:szCs w:val="8"/>
+        </w:rPr>
+        <w:t xml:space="preserve"> </w:t>
+      </w:r>
+      <w:r>
+        <w:rPr>
+          <w:color w:val="231F20"/>
+          <w:sz w:val="8"/>
+          <w:szCs w:val="8"/>
         </w:rPr>
         <w:t>related</w:t>
       </w:r>
@@ -10975,16 +10975,16 @@
         <w:rPr>
           <w:color w:val="231F20"/>
           <w:spacing w:val="-10"/>
-          <w:sz w:val="12"/>
-          <w:szCs w:val="12"/>
-        </w:rPr>
-        <w:t xml:space="preserve"> </w:t>
-      </w:r>
-      <w:r>
-        <w:rPr>
-          <w:color w:val="231F20"/>
-          <w:sz w:val="12"/>
-          <w:szCs w:val="12"/>
+          <w:sz w:val="8"/>
+          <w:szCs w:val="8"/>
+        </w:rPr>
+        <w:t xml:space="preserve"> </w:t>
+      </w:r>
+      <w:r>
+        <w:rPr>
+          <w:color w:val="231F20"/>
+          <w:sz w:val="8"/>
+          <w:szCs w:val="8"/>
         </w:rPr>
         <w:t>brand</w:t>
       </w:r>
@@ -10992,16 +10992,16 @@
         <w:rPr>
           <w:color w:val="231F20"/>
           <w:spacing w:val="-10"/>
-          <w:sz w:val="12"/>
-          <w:szCs w:val="12"/>
-        </w:rPr>
-        <w:t xml:space="preserve"> </w:t>
-      </w:r>
-      <w:r>
-        <w:rPr>
-          <w:color w:val="231F20"/>
-          <w:sz w:val="12"/>
-          <w:szCs w:val="12"/>
+          <w:sz w:val="8"/>
+          <w:szCs w:val="8"/>
+        </w:rPr>
+        <w:t xml:space="preserve"> </w:t>
+      </w:r>
+      <w:r>
+        <w:rPr>
+          <w:color w:val="231F20"/>
+          <w:sz w:val="8"/>
+          <w:szCs w:val="8"/>
         </w:rPr>
         <w:t>marks</w:t>
       </w:r>
@@ -11009,16 +11009,16 @@
         <w:rPr>
           <w:color w:val="231F20"/>
           <w:spacing w:val="-10"/>
-          <w:sz w:val="12"/>
-          <w:szCs w:val="12"/>
-        </w:rPr>
-        <w:t xml:space="preserve"> </w:t>
-      </w:r>
-      <w:r>
-        <w:rPr>
-          <w:color w:val="231F20"/>
-          <w:sz w:val="12"/>
-          <w:szCs w:val="12"/>
+          <w:sz w:val="8"/>
+          <w:szCs w:val="8"/>
+        </w:rPr>
+        <w:t xml:space="preserve"> </w:t>
+      </w:r>
+      <w:r>
+        <w:rPr>
+          <w:color w:val="231F20"/>
+          <w:sz w:val="8"/>
+          <w:szCs w:val="8"/>
         </w:rPr>
         <w:t>are</w:t>
       </w:r>
@@ -11026,16 +11026,16 @@
         <w:rPr>
           <w:color w:val="231F20"/>
           <w:spacing w:val="-10"/>
-          <w:sz w:val="12"/>
-          <w:szCs w:val="12"/>
-        </w:rPr>
-        <w:t xml:space="preserve"> </w:t>
-      </w:r>
-      <w:r>
-        <w:rPr>
-          <w:color w:val="231F20"/>
-          <w:sz w:val="12"/>
-          <w:szCs w:val="12"/>
+          <w:sz w:val="8"/>
+          <w:szCs w:val="8"/>
+        </w:rPr>
+        <w:t xml:space="preserve"> </w:t>
+      </w:r>
+      <w:r>
+        <w:rPr>
+          <w:color w:val="231F20"/>
+          <w:sz w:val="8"/>
+          <w:szCs w:val="8"/>
         </w:rPr>
         <w:t>marks</w:t>
       </w:r>
@@ -11043,16 +11043,16 @@
         <w:rPr>
           <w:color w:val="231F20"/>
           <w:spacing w:val="-10"/>
-          <w:sz w:val="12"/>
-          <w:szCs w:val="12"/>
-        </w:rPr>
-        <w:t xml:space="preserve"> </w:t>
-      </w:r>
-      <w:r>
-        <w:rPr>
-          <w:color w:val="231F20"/>
-          <w:sz w:val="12"/>
-          <w:szCs w:val="12"/>
+          <w:sz w:val="8"/>
+          <w:szCs w:val="8"/>
+        </w:rPr>
+        <w:t xml:space="preserve"> </w:t>
+      </w:r>
+      <w:r>
+        <w:rPr>
+          <w:color w:val="231F20"/>
+          <w:sz w:val="8"/>
+          <w:szCs w:val="8"/>
         </w:rPr>
         <w:t>of</w:t>
       </w:r>
@@ -11060,16 +11060,16 @@
         <w:rPr>
           <w:color w:val="231F20"/>
           <w:spacing w:val="-10"/>
-          <w:sz w:val="12"/>
-          <w:szCs w:val="12"/>
-        </w:rPr>
-        <w:t xml:space="preserve"> </w:t>
-      </w:r>
-      <w:r>
-        <w:rPr>
-          <w:color w:val="231F20"/>
-          <w:sz w:val="12"/>
-          <w:szCs w:val="12"/>
+          <w:sz w:val="8"/>
+          <w:szCs w:val="8"/>
+        </w:rPr>
+        <w:t xml:space="preserve"> </w:t>
+      </w:r>
+      <w:r>
+        <w:rPr>
+          <w:color w:val="231F20"/>
+          <w:sz w:val="8"/>
+          <w:szCs w:val="8"/>
         </w:rPr>
         <w:t>Abbott.</w:t>
       </w:r>
@@ -11077,16 +11077,16 @@
         <w:rPr>
           <w:color w:val="231F20"/>
           <w:spacing w:val="-10"/>
-          <w:sz w:val="12"/>
-          <w:szCs w:val="12"/>
-        </w:rPr>
-        <w:t xml:space="preserve"> </w:t>
-      </w:r>
-      <w:r>
-        <w:rPr>
-          <w:color w:val="231F20"/>
-          <w:sz w:val="12"/>
-          <w:szCs w:val="12"/>
+          <w:sz w:val="8"/>
+          <w:szCs w:val="8"/>
+        </w:rPr>
+        <w:t xml:space="preserve"> </w:t>
+      </w:r>
+      <w:r>
+        <w:rPr>
+          <w:color w:val="231F20"/>
+          <w:sz w:val="8"/>
+          <w:szCs w:val="8"/>
         </w:rPr>
         <w:t>Other</w:t>
       </w:r>
@@ -11094,16 +11094,16 @@
         <w:rPr>
           <w:color w:val="231F20"/>
           <w:spacing w:val="-10"/>
-          <w:sz w:val="12"/>
-          <w:szCs w:val="12"/>
-        </w:rPr>
-        <w:t xml:space="preserve"> </w:t>
-      </w:r>
-      <w:r>
-        <w:rPr>
-          <w:color w:val="231F20"/>
-          <w:sz w:val="12"/>
-          <w:szCs w:val="12"/>
+          <w:sz w:val="8"/>
+          <w:szCs w:val="8"/>
+        </w:rPr>
+        <w:t xml:space="preserve"> </w:t>
+      </w:r>
+      <w:r>
+        <w:rPr>
+          <w:color w:val="231F20"/>
+          <w:sz w:val="8"/>
+          <w:szCs w:val="8"/>
         </w:rPr>
         <w:t>trademarks</w:t>
       </w:r>
@@ -11111,16 +11111,16 @@
         <w:rPr>
           <w:color w:val="231F20"/>
           <w:spacing w:val="-10"/>
-          <w:sz w:val="12"/>
-          <w:szCs w:val="12"/>
-        </w:rPr>
-        <w:t xml:space="preserve"> </w:t>
-      </w:r>
-      <w:r>
-        <w:rPr>
-          <w:color w:val="231F20"/>
-          <w:sz w:val="12"/>
-          <w:szCs w:val="12"/>
+          <w:sz w:val="8"/>
+          <w:szCs w:val="8"/>
+        </w:rPr>
+        <w:t xml:space="preserve"> </w:t>
+      </w:r>
+      <w:r>
+        <w:rPr>
+          <w:color w:val="231F20"/>
+          <w:sz w:val="8"/>
+          <w:szCs w:val="8"/>
         </w:rPr>
         <w:t>are</w:t>
       </w:r>
@@ -11128,16 +11128,16 @@
         <w:rPr>
           <w:color w:val="231F20"/>
           <w:spacing w:val="-10"/>
-          <w:sz w:val="12"/>
-          <w:szCs w:val="12"/>
-        </w:rPr>
-        <w:t xml:space="preserve"> </w:t>
-      </w:r>
-      <w:r>
-        <w:rPr>
-          <w:color w:val="231F20"/>
-          <w:sz w:val="12"/>
-          <w:szCs w:val="12"/>
+          <w:sz w:val="8"/>
+          <w:szCs w:val="8"/>
+        </w:rPr>
+        <w:t xml:space="preserve"> </w:t>
+      </w:r>
+      <w:r>
+        <w:rPr>
+          <w:color w:val="231F20"/>
+          <w:sz w:val="8"/>
+          <w:szCs w:val="8"/>
         </w:rPr>
         <w:t>the</w:t>
       </w:r>
@@ -11145,16 +11145,16 @@
         <w:rPr>
           <w:color w:val="231F20"/>
           <w:spacing w:val="-10"/>
-          <w:sz w:val="12"/>
-          <w:szCs w:val="12"/>
-        </w:rPr>
-        <w:t xml:space="preserve"> </w:t>
-      </w:r>
-      <w:r>
-        <w:rPr>
-          <w:color w:val="231F20"/>
-          <w:sz w:val="12"/>
-          <w:szCs w:val="12"/>
+          <w:sz w:val="8"/>
+          <w:szCs w:val="8"/>
+        </w:rPr>
+        <w:t xml:space="preserve"> </w:t>
+      </w:r>
+      <w:r>
+        <w:rPr>
+          <w:color w:val="231F20"/>
+          <w:sz w:val="8"/>
+          <w:szCs w:val="8"/>
         </w:rPr>
         <w:t>property</w:t>
       </w:r>
@@ -11162,16 +11162,16 @@
         <w:rPr>
           <w:color w:val="231F20"/>
           <w:spacing w:val="-10"/>
-          <w:sz w:val="12"/>
-          <w:szCs w:val="12"/>
-        </w:rPr>
-        <w:t xml:space="preserve"> </w:t>
-      </w:r>
-      <w:r>
-        <w:rPr>
-          <w:color w:val="231F20"/>
-          <w:sz w:val="12"/>
-          <w:szCs w:val="12"/>
+          <w:sz w:val="8"/>
+          <w:szCs w:val="8"/>
+        </w:rPr>
+        <w:t xml:space="preserve"> </w:t>
+      </w:r>
+      <w:r>
+        <w:rPr>
+          <w:color w:val="231F20"/>
+          <w:sz w:val="8"/>
+          <w:szCs w:val="8"/>
         </w:rPr>
         <w:t>of</w:t>
       </w:r>
@@ -11179,8 +11179,8 @@
         <w:rPr>
           <w:color w:val="231F20"/>
           <w:spacing w:val="-10"/>
-          <w:sz w:val="12"/>
-          <w:szCs w:val="12"/>
+          <w:sz w:val="8"/>
+          <w:szCs w:val="8"/>
         </w:rPr>
         <w:t xml:space="preserve"> </w:t>
       </w:r>
@@ -11189,8 +11189,8 @@
         <w:rPr>
           <w:color w:val="231F20"/>
           <w:spacing w:val="-2"/>
-          <w:sz w:val="12"/>
-          <w:szCs w:val="12"/>
+          <w:sz w:val="8"/>
+          <w:szCs w:val="8"/>
         </w:rPr>
         <w:t>their</w:t>
       </w:r>
@@ -11207,8 +11207,8 @@
       <w:r>
         <w:rPr>
           <w:color w:val="231F20"/>
-          <w:sz w:val="12"/>
-          <w:szCs w:val="12"/>
+          <w:sz w:val="8"/>
+          <w:szCs w:val="8"/>
         </w:rPr>
         <w:t>respective</w:t>
       </w:r>
@@ -11216,16 +11216,16 @@
         <w:rPr>
           <w:color w:val="231F20"/>
           <w:spacing w:val="2"/>
-          <w:sz w:val="12"/>
-          <w:szCs w:val="12"/>
-        </w:rPr>
-        <w:t xml:space="preserve"> </w:t>
-      </w:r>
-      <w:r>
-        <w:rPr>
-          <w:color w:val="231F20"/>
-          <w:sz w:val="12"/>
-          <w:szCs w:val="12"/>
+          <w:sz w:val="8"/>
+          <w:szCs w:val="8"/>
+        </w:rPr>
+        <w:t xml:space="preserve"> </w:t>
+      </w:r>
+      <w:r>
+        <w:rPr>
+          <w:color w:val="231F20"/>
+          <w:sz w:val="8"/>
+          <w:szCs w:val="8"/>
         </w:rPr>
         <w:t>owners.</w:t>
       </w:r>
@@ -11233,16 +11233,16 @@
         <w:rPr>
           <w:color w:val="231F20"/>
           <w:spacing w:val="3"/>
-          <w:sz w:val="12"/>
-          <w:szCs w:val="12"/>
-        </w:rPr>
-        <w:t xml:space="preserve"> </w:t>
-      </w:r>
-      <w:r>
-        <w:rPr>
-          <w:color w:val="231F20"/>
-          <w:sz w:val="12"/>
-          <w:szCs w:val="12"/>
+          <w:sz w:val="8"/>
+          <w:szCs w:val="8"/>
+        </w:rPr>
+        <w:t xml:space="preserve"> </w:t>
+      </w:r>
+      <w:r>
+        <w:rPr>
+          <w:color w:val="231F20"/>
+          <w:sz w:val="8"/>
+          <w:szCs w:val="8"/>
         </w:rPr>
         <w:t>©</w:t>
       </w:r>
@@ -11250,16 +11250,16 @@
         <w:rPr>
           <w:color w:val="231F20"/>
           <w:spacing w:val="2"/>
-          <w:sz w:val="12"/>
-          <w:szCs w:val="12"/>
-        </w:rPr>
-        <w:t xml:space="preserve"> </w:t>
-      </w:r>
-      <w:r>
-        <w:rPr>
-          <w:color w:val="231F20"/>
-          <w:sz w:val="12"/>
-          <w:szCs w:val="12"/>
+          <w:sz w:val="8"/>
+          <w:szCs w:val="8"/>
+        </w:rPr>
+        <w:t xml:space="preserve"> </w:t>
+      </w:r>
+      <w:r>
+        <w:rPr>
+          <w:color w:val="231F20"/>
+          <w:sz w:val="8"/>
+          <w:szCs w:val="8"/>
         </w:rPr>
         <w:t>2024</w:t>
       </w:r>
@@ -11267,16 +11267,16 @@
         <w:rPr>
           <w:color w:val="231F20"/>
           <w:spacing w:val="3"/>
-          <w:sz w:val="12"/>
-          <w:szCs w:val="12"/>
-        </w:rPr>
-        <w:t xml:space="preserve"> </w:t>
-      </w:r>
-      <w:r>
-        <w:rPr>
-          <w:color w:val="231F20"/>
-          <w:sz w:val="12"/>
-          <w:szCs w:val="12"/>
+          <w:sz w:val="8"/>
+          <w:szCs w:val="8"/>
+        </w:rPr>
+        <w:t xml:space="preserve"> </w:t>
+      </w:r>
+      <w:r>
+        <w:rPr>
+          <w:color w:val="231F20"/>
+          <w:sz w:val="8"/>
+          <w:szCs w:val="8"/>
         </w:rPr>
         <w:t>Abbott.</w:t>
       </w:r>
@@ -11284,16 +11284,16 @@
         <w:rPr>
           <w:color w:val="231F20"/>
           <w:spacing w:val="2"/>
-          <w:sz w:val="12"/>
-          <w:szCs w:val="12"/>
-        </w:rPr>
-        <w:t xml:space="preserve"> </w:t>
-      </w:r>
-      <w:r>
-        <w:rPr>
-          <w:color w:val="231F20"/>
-          <w:sz w:val="12"/>
-          <w:szCs w:val="12"/>
+          <w:sz w:val="8"/>
+          <w:szCs w:val="8"/>
+        </w:rPr>
+        <w:t xml:space="preserve"> </w:t>
+      </w:r>
+      <w:r>
+        <w:rPr>
+          <w:color w:val="231F20"/>
+          <w:sz w:val="8"/>
+          <w:szCs w:val="8"/>
         </w:rPr>
         <w:t>ADC-54601</w:t>
       </w:r>
@@ -11301,8 +11301,8 @@
         <w:rPr>
           <w:color w:val="231F20"/>
           <w:spacing w:val="3"/>
-          <w:sz w:val="12"/>
-          <w:szCs w:val="12"/>
+          <w:sz w:val="8"/>
+          <w:szCs w:val="8"/>
         </w:rPr>
         <w:t xml:space="preserve"> </w:t>
       </w:r>
@@ -11310,8 +11310,8 @@
         <w:rPr>
           <w:color w:val="231F20"/>
           <w:spacing w:val="-4"/>
-          <w:sz w:val="12"/>
-          <w:szCs w:val="12"/>
+          <w:sz w:val="8"/>
+          <w:szCs w:val="8"/>
         </w:rPr>
         <w:t>v6.0</w:t>
       </w:r>

</xml_diff>